<commit_message>
Update 5/31/2023 8:32PM EST
Updates as of 8:32PM EST on 5/31/2023.
</commit_message>
<xml_diff>
--- a/20230531 - MCE123 Technology Development - Global Security Services Systems - Definitions - v1.0.0.17.docx
+++ b/20230531 - MCE123 Technology Development - Global Security Services Systems - Definitions - v1.0.0.17.docx
@@ -217,14 +217,26 @@
           <w:szCs w:val="28"/>
         </w:rPr>
       </w:pPr>
-      <w:r>
-        <w:rPr>
-          <w:bCs/>
-          <w:sz w:val="28"/>
-          <w:szCs w:val="28"/>
-        </w:rPr>
-        <w:t>5/31/2023 4:42:45 PM</w:t>
-      </w:r>
+      <w:ins w:id="0" w:author="Patrick McElhiney" w:date="2023-05-31T18:42:00Z">
+        <w:r>
+          <w:rPr>
+            <w:bCs/>
+            <w:sz w:val="28"/>
+            <w:szCs w:val="28"/>
+          </w:rPr>
+          <w:t>5/31/2023 6:42:56 PM</w:t>
+        </w:r>
+      </w:ins>
+      <w:del w:id="1" w:author="Patrick McElhiney" w:date="2023-05-31T18:42:00Z">
+        <w:r>
+          <w:rPr>
+            <w:bCs/>
+            <w:sz w:val="28"/>
+            <w:szCs w:val="28"/>
+          </w:rPr>
+          <w:delText>5/31/2023 5:49:06 PM</w:delText>
+        </w:r>
+      </w:del>
     </w:p>
     <w:p>
       <w:pPr>
@@ -276,6 +288,13 @@
         </w:rPr>
         <w:t xml:space="preserve"> – DEFINITIONS</w:t>
       </w:r>
+      <w:r>
+        <w:rPr>
+          <w:b/>
+          <w:sz w:val="24"/>
+        </w:rPr>
+        <w:t xml:space="preserve"> – PROTECTED CLASSES</w:t>
+      </w:r>
     </w:p>
     <w:p>
       <w:pPr>
@@ -2061,6 +2080,46 @@
       </w:r>
       <w:r>
         <w:t>.</w:t>
+      </w:r>
+    </w:p>
+    <w:p>
+      <w:pPr>
+        <w:rPr>
+          <w:b/>
+          <w:bCs/>
+        </w:rPr>
+      </w:pPr>
+      <w:r>
+        <w:rPr>
+          <w:b/>
+          <w:bCs/>
+        </w:rPr>
+        <w:br w:type="page"/>
+      </w:r>
+    </w:p>
+    <w:p>
+      <w:pPr>
+        <w:ind w:left="360" w:hanging="360"/>
+        <w:jc w:val="both"/>
+        <w:rPr>
+          <w:b/>
+          <w:sz w:val="24"/>
+        </w:rPr>
+      </w:pPr>
+      <w:r>
+        <w:rPr>
+          <w:b/>
+          <w:sz w:val="24"/>
+        </w:rPr>
+        <w:lastRenderedPageBreak/>
+        <w:t>GLOBAL SECURITY SYSTEMS – DEFINITIONS</w:t>
+      </w:r>
+      <w:r>
+        <w:rPr>
+          <w:b/>
+          <w:sz w:val="24"/>
+        </w:rPr>
+        <w:t xml:space="preserve"> – ACTIONS</w:t>
       </w:r>
     </w:p>
     <w:p>
@@ -2078,9 +2137,9 @@
         <w:rPr>
           <w:b/>
           <w:bCs/>
-          <w:color w:val="00B0F0"/>
-        </w:rPr>
-        <w:t>NEITHER</w:t>
+          <w:color w:val="C00000"/>
+        </w:rPr>
+        <w:t>NEVER</w:t>
       </w:r>
       <w:r>
         <w:rPr>
@@ -2102,7 +2161,7 @@
           <w:b/>
           <w:bCs/>
         </w:rPr>
-        <w:t xml:space="preserve"> </w:t>
+        <w:t xml:space="preserve"> “</w:t>
       </w:r>
       <w:r>
         <w:rPr>
@@ -2125,6 +2184,14 @@
           <w:bCs/>
           <w:color w:val="00B0F0"/>
         </w:rPr>
+        <w:t>Z</w:t>
+      </w:r>
+      <w:r>
+        <w:rPr>
+          <w:b/>
+          <w:bCs/>
+          <w:color w:val="00B0F0"/>
+        </w:rPr>
         <w:t>NOR</w:t>
       </w:r>
       <w:r>
@@ -2132,6 +2199,59 @@
           <w:b/>
           <w:bCs/>
         </w:rPr>
+        <w:t>/</w:t>
+      </w:r>
+      <w:r>
+        <w:rPr>
+          <w:b/>
+          <w:bCs/>
+          <w:color w:val="00B0F0"/>
+        </w:rPr>
+        <w:t>XNOR</w:t>
+      </w:r>
+      <w:r>
+        <w:rPr>
+          <w:b/>
+          <w:bCs/>
+        </w:rPr>
+        <w:t>/</w:t>
+      </w:r>
+      <w:r>
+        <w:rPr>
+          <w:b/>
+          <w:bCs/>
+          <w:color w:val="00B0F0"/>
+        </w:rPr>
+        <w:t>X</w:t>
+      </w:r>
+      <w:r>
+        <w:rPr>
+          <w:b/>
+          <w:bCs/>
+          <w:color w:val="00B0F0"/>
+        </w:rPr>
+        <w:t>OR</w:t>
+      </w:r>
+      <w:r>
+        <w:rPr>
+          <w:b/>
+          <w:bCs/>
+        </w:rPr>
+        <w:t>/</w:t>
+      </w:r>
+      <w:r>
+        <w:rPr>
+          <w:b/>
+          <w:bCs/>
+          <w:color w:val="00B0F0"/>
+        </w:rPr>
+        <w:t>OR</w:t>
+      </w:r>
+      <w:r>
+        <w:rPr>
+          <w:b/>
+          <w:bCs/>
+        </w:rPr>
         <w:t xml:space="preserve"> </w:t>
       </w:r>
       <w:r>
@@ -2148,7 +2268,45 @@
           <w:bCs/>
           <w:color w:val="00B0F0"/>
         </w:rPr>
-        <w:t>NOR</w:t>
+        <w:t>XNOR</w:t>
+      </w:r>
+      <w:r>
+        <w:rPr>
+          <w:b/>
+          <w:bCs/>
+        </w:rPr>
+        <w:t>/</w:t>
+      </w:r>
+      <w:r>
+        <w:rPr>
+          <w:b/>
+          <w:bCs/>
+          <w:color w:val="00B0F0"/>
+        </w:rPr>
+        <w:t>X</w:t>
+      </w:r>
+      <w:r>
+        <w:rPr>
+          <w:b/>
+          <w:bCs/>
+          <w:color w:val="00B0F0"/>
+        </w:rPr>
+        <w:t>OR</w:t>
+      </w:r>
+      <w:r>
+        <w:rPr>
+          <w:b/>
+          <w:bCs/>
+        </w:rPr>
+        <w:t>/</w:t>
+      </w:r>
+      <w:r>
+        <w:rPr>
+          <w:b/>
+          <w:bCs/>
+          <w:color w:val="00B0F0"/>
+        </w:rPr>
+        <w:t>OR</w:t>
       </w:r>
       <w:r>
         <w:rPr>
@@ -2178,7 +2336,45 @@
           <w:bCs/>
           <w:color w:val="00B0F0"/>
         </w:rPr>
-        <w:t>NOR</w:t>
+        <w:t>XNOR</w:t>
+      </w:r>
+      <w:r>
+        <w:rPr>
+          <w:b/>
+          <w:bCs/>
+        </w:rPr>
+        <w:t>/</w:t>
+      </w:r>
+      <w:r>
+        <w:rPr>
+          <w:b/>
+          <w:bCs/>
+          <w:color w:val="00B0F0"/>
+        </w:rPr>
+        <w:t>X</w:t>
+      </w:r>
+      <w:r>
+        <w:rPr>
+          <w:b/>
+          <w:bCs/>
+          <w:color w:val="00B0F0"/>
+        </w:rPr>
+        <w:t>OR</w:t>
+      </w:r>
+      <w:r>
+        <w:rPr>
+          <w:b/>
+          <w:bCs/>
+        </w:rPr>
+        <w:t>/</w:t>
+      </w:r>
+      <w:r>
+        <w:rPr>
+          <w:b/>
+          <w:bCs/>
+          <w:color w:val="00B0F0"/>
+        </w:rPr>
+        <w:t>OR</w:t>
       </w:r>
       <w:r>
         <w:rPr>
@@ -2208,7 +2404,45 @@
           <w:bCs/>
           <w:color w:val="00B0F0"/>
         </w:rPr>
-        <w:t>NOR</w:t>
+        <w:t>XNOR</w:t>
+      </w:r>
+      <w:r>
+        <w:rPr>
+          <w:b/>
+          <w:bCs/>
+        </w:rPr>
+        <w:t>/</w:t>
+      </w:r>
+      <w:r>
+        <w:rPr>
+          <w:b/>
+          <w:bCs/>
+          <w:color w:val="00B0F0"/>
+        </w:rPr>
+        <w:t>X</w:t>
+      </w:r>
+      <w:r>
+        <w:rPr>
+          <w:b/>
+          <w:bCs/>
+          <w:color w:val="00B0F0"/>
+        </w:rPr>
+        <w:t>OR</w:t>
+      </w:r>
+      <w:r>
+        <w:rPr>
+          <w:b/>
+          <w:bCs/>
+        </w:rPr>
+        <w:t>/</w:t>
+      </w:r>
+      <w:r>
+        <w:rPr>
+          <w:b/>
+          <w:bCs/>
+          <w:color w:val="00B0F0"/>
+        </w:rPr>
+        <w:t>OR</w:t>
       </w:r>
       <w:r>
         <w:rPr>
@@ -2238,7 +2472,45 @@
           <w:bCs/>
           <w:color w:val="00B0F0"/>
         </w:rPr>
-        <w:t>NOR</w:t>
+        <w:t>XNOR</w:t>
+      </w:r>
+      <w:r>
+        <w:rPr>
+          <w:b/>
+          <w:bCs/>
+        </w:rPr>
+        <w:t>/</w:t>
+      </w:r>
+      <w:r>
+        <w:rPr>
+          <w:b/>
+          <w:bCs/>
+          <w:color w:val="00B0F0"/>
+        </w:rPr>
+        <w:t>X</w:t>
+      </w:r>
+      <w:r>
+        <w:rPr>
+          <w:b/>
+          <w:bCs/>
+          <w:color w:val="00B0F0"/>
+        </w:rPr>
+        <w:t>OR</w:t>
+      </w:r>
+      <w:r>
+        <w:rPr>
+          <w:b/>
+          <w:bCs/>
+        </w:rPr>
+        <w:t>/</w:t>
+      </w:r>
+      <w:r>
+        <w:rPr>
+          <w:b/>
+          <w:bCs/>
+          <w:color w:val="00B0F0"/>
+        </w:rPr>
+        <w:t>OR</w:t>
       </w:r>
       <w:r>
         <w:t xml:space="preserve"> </w:t>
@@ -2265,7 +2537,45 @@
           <w:bCs/>
           <w:color w:val="00B0F0"/>
         </w:rPr>
-        <w:t>NOR</w:t>
+        <w:t>XNOR</w:t>
+      </w:r>
+      <w:r>
+        <w:rPr>
+          <w:b/>
+          <w:bCs/>
+        </w:rPr>
+        <w:t>/</w:t>
+      </w:r>
+      <w:r>
+        <w:rPr>
+          <w:b/>
+          <w:bCs/>
+          <w:color w:val="00B0F0"/>
+        </w:rPr>
+        <w:t>X</w:t>
+      </w:r>
+      <w:r>
+        <w:rPr>
+          <w:b/>
+          <w:bCs/>
+          <w:color w:val="00B0F0"/>
+        </w:rPr>
+        <w:t>OR</w:t>
+      </w:r>
+      <w:r>
+        <w:rPr>
+          <w:b/>
+          <w:bCs/>
+        </w:rPr>
+        <w:t>/</w:t>
+      </w:r>
+      <w:r>
+        <w:rPr>
+          <w:b/>
+          <w:bCs/>
+          <w:color w:val="00B0F0"/>
+        </w:rPr>
+        <w:t>OR</w:t>
       </w:r>
       <w:r>
         <w:rPr>
@@ -2296,7 +2606,45 @@
           <w:bCs/>
           <w:color w:val="00B0F0"/>
         </w:rPr>
-        <w:t>NOR</w:t>
+        <w:t>XNOR</w:t>
+      </w:r>
+      <w:r>
+        <w:rPr>
+          <w:b/>
+          <w:bCs/>
+        </w:rPr>
+        <w:t>/</w:t>
+      </w:r>
+      <w:r>
+        <w:rPr>
+          <w:b/>
+          <w:bCs/>
+          <w:color w:val="00B0F0"/>
+        </w:rPr>
+        <w:t>X</w:t>
+      </w:r>
+      <w:r>
+        <w:rPr>
+          <w:b/>
+          <w:bCs/>
+          <w:color w:val="00B0F0"/>
+        </w:rPr>
+        <w:t>OR</w:t>
+      </w:r>
+      <w:r>
+        <w:rPr>
+          <w:b/>
+          <w:bCs/>
+        </w:rPr>
+        <w:t>/</w:t>
+      </w:r>
+      <w:r>
+        <w:rPr>
+          <w:b/>
+          <w:bCs/>
+          <w:color w:val="00B0F0"/>
+        </w:rPr>
+        <w:t>OR</w:t>
       </w:r>
       <w:r>
         <w:rPr>
@@ -2311,6 +2659,75 @@
           <w:bCs/>
           <w:color w:val="7030A0"/>
         </w:rPr>
+        <w:t>DESIGNATED</w:t>
+      </w:r>
+      <w:r>
+        <w:rPr>
+          <w:b/>
+          <w:bCs/>
+          <w:color w:val="00B0F0"/>
+        </w:rPr>
+        <w:t xml:space="preserve"> </w:t>
+      </w:r>
+      <w:r>
+        <w:rPr>
+          <w:b/>
+          <w:bCs/>
+          <w:color w:val="00B0F0"/>
+        </w:rPr>
+        <w:t>XNOR</w:t>
+      </w:r>
+      <w:r>
+        <w:rPr>
+          <w:b/>
+          <w:bCs/>
+        </w:rPr>
+        <w:t>/</w:t>
+      </w:r>
+      <w:r>
+        <w:rPr>
+          <w:b/>
+          <w:bCs/>
+          <w:color w:val="00B0F0"/>
+        </w:rPr>
+        <w:t>X</w:t>
+      </w:r>
+      <w:r>
+        <w:rPr>
+          <w:b/>
+          <w:bCs/>
+          <w:color w:val="00B0F0"/>
+        </w:rPr>
+        <w:t>OR</w:t>
+      </w:r>
+      <w:r>
+        <w:rPr>
+          <w:b/>
+          <w:bCs/>
+        </w:rPr>
+        <w:t>/</w:t>
+      </w:r>
+      <w:r>
+        <w:rPr>
+          <w:b/>
+          <w:bCs/>
+          <w:color w:val="00B0F0"/>
+        </w:rPr>
+        <w:t>OR</w:t>
+      </w:r>
+      <w:r>
+        <w:rPr>
+          <w:b/>
+          <w:bCs/>
+        </w:rPr>
+        <w:t xml:space="preserve"> </w:t>
+      </w:r>
+      <w:r>
+        <w:rPr>
+          <w:b/>
+          <w:bCs/>
+          <w:color w:val="7030A0"/>
+        </w:rPr>
         <w:t>DEVELOPED</w:t>
       </w:r>
       <w:r>
@@ -2327,7 +2744,45 @@
           <w:bCs/>
           <w:color w:val="00B0F0"/>
         </w:rPr>
-        <w:t>NOR</w:t>
+        <w:t>XNOR</w:t>
+      </w:r>
+      <w:r>
+        <w:rPr>
+          <w:b/>
+          <w:bCs/>
+        </w:rPr>
+        <w:t>/</w:t>
+      </w:r>
+      <w:r>
+        <w:rPr>
+          <w:b/>
+          <w:bCs/>
+          <w:color w:val="00B0F0"/>
+        </w:rPr>
+        <w:t>X</w:t>
+      </w:r>
+      <w:r>
+        <w:rPr>
+          <w:b/>
+          <w:bCs/>
+          <w:color w:val="00B0F0"/>
+        </w:rPr>
+        <w:t>OR</w:t>
+      </w:r>
+      <w:r>
+        <w:rPr>
+          <w:b/>
+          <w:bCs/>
+        </w:rPr>
+        <w:t>/</w:t>
+      </w:r>
+      <w:r>
+        <w:rPr>
+          <w:b/>
+          <w:bCs/>
+          <w:color w:val="00B0F0"/>
+        </w:rPr>
+        <w:t>OR</w:t>
       </w:r>
       <w:r>
         <w:rPr>
@@ -2358,7 +2813,45 @@
           <w:bCs/>
           <w:color w:val="00B0F0"/>
         </w:rPr>
-        <w:t>NOR</w:t>
+        <w:t>XNOR</w:t>
+      </w:r>
+      <w:r>
+        <w:rPr>
+          <w:b/>
+          <w:bCs/>
+        </w:rPr>
+        <w:t>/</w:t>
+      </w:r>
+      <w:r>
+        <w:rPr>
+          <w:b/>
+          <w:bCs/>
+          <w:color w:val="00B0F0"/>
+        </w:rPr>
+        <w:t>X</w:t>
+      </w:r>
+      <w:r>
+        <w:rPr>
+          <w:b/>
+          <w:bCs/>
+          <w:color w:val="00B0F0"/>
+        </w:rPr>
+        <w:t>OR</w:t>
+      </w:r>
+      <w:r>
+        <w:rPr>
+          <w:b/>
+          <w:bCs/>
+        </w:rPr>
+        <w:t>/</w:t>
+      </w:r>
+      <w:r>
+        <w:rPr>
+          <w:b/>
+          <w:bCs/>
+          <w:color w:val="00B0F0"/>
+        </w:rPr>
+        <w:t>OR</w:t>
       </w:r>
       <w:r>
         <w:rPr>
@@ -2389,7 +2882,45 @@
           <w:bCs/>
           <w:color w:val="00B0F0"/>
         </w:rPr>
-        <w:t>NOR</w:t>
+        <w:t>XNOR</w:t>
+      </w:r>
+      <w:r>
+        <w:rPr>
+          <w:b/>
+          <w:bCs/>
+        </w:rPr>
+        <w:t>/</w:t>
+      </w:r>
+      <w:r>
+        <w:rPr>
+          <w:b/>
+          <w:bCs/>
+          <w:color w:val="00B0F0"/>
+        </w:rPr>
+        <w:t>X</w:t>
+      </w:r>
+      <w:r>
+        <w:rPr>
+          <w:b/>
+          <w:bCs/>
+          <w:color w:val="00B0F0"/>
+        </w:rPr>
+        <w:t>OR</w:t>
+      </w:r>
+      <w:r>
+        <w:rPr>
+          <w:b/>
+          <w:bCs/>
+        </w:rPr>
+        <w:t>/</w:t>
+      </w:r>
+      <w:r>
+        <w:rPr>
+          <w:b/>
+          <w:bCs/>
+          <w:color w:val="00B0F0"/>
+        </w:rPr>
+        <w:t>OR</w:t>
       </w:r>
       <w:r>
         <w:rPr>
@@ -2419,7 +2950,45 @@
           <w:bCs/>
           <w:color w:val="00B0F0"/>
         </w:rPr>
-        <w:t>NOR</w:t>
+        <w:t>XNOR</w:t>
+      </w:r>
+      <w:r>
+        <w:rPr>
+          <w:b/>
+          <w:bCs/>
+        </w:rPr>
+        <w:t>/</w:t>
+      </w:r>
+      <w:r>
+        <w:rPr>
+          <w:b/>
+          <w:bCs/>
+          <w:color w:val="00B0F0"/>
+        </w:rPr>
+        <w:t>X</w:t>
+      </w:r>
+      <w:r>
+        <w:rPr>
+          <w:b/>
+          <w:bCs/>
+          <w:color w:val="00B0F0"/>
+        </w:rPr>
+        <w:t>OR</w:t>
+      </w:r>
+      <w:r>
+        <w:rPr>
+          <w:b/>
+          <w:bCs/>
+        </w:rPr>
+        <w:t>/</w:t>
+      </w:r>
+      <w:r>
+        <w:rPr>
+          <w:b/>
+          <w:bCs/>
+          <w:color w:val="00B0F0"/>
+        </w:rPr>
+        <w:t>OR</w:t>
       </w:r>
       <w:r>
         <w:t xml:space="preserve"> </w:t>
@@ -2438,7 +3007,53 @@
           <w:bCs/>
           <w:color w:val="00B0F0"/>
         </w:rPr>
-        <w:t xml:space="preserve"> NOR</w:t>
+        <w:t xml:space="preserve"> </w:t>
+      </w:r>
+      <w:r>
+        <w:rPr>
+          <w:b/>
+          <w:bCs/>
+          <w:color w:val="00B0F0"/>
+        </w:rPr>
+        <w:t>XNOR</w:t>
+      </w:r>
+      <w:r>
+        <w:rPr>
+          <w:b/>
+          <w:bCs/>
+        </w:rPr>
+        <w:t>/</w:t>
+      </w:r>
+      <w:r>
+        <w:rPr>
+          <w:b/>
+          <w:bCs/>
+          <w:color w:val="00B0F0"/>
+        </w:rPr>
+        <w:t>X</w:t>
+      </w:r>
+      <w:r>
+        <w:rPr>
+          <w:b/>
+          <w:bCs/>
+          <w:color w:val="00B0F0"/>
+        </w:rPr>
+        <w:t>OR</w:t>
+      </w:r>
+      <w:r>
+        <w:rPr>
+          <w:b/>
+          <w:bCs/>
+        </w:rPr>
+        <w:t>/</w:t>
+      </w:r>
+      <w:r>
+        <w:rPr>
+          <w:b/>
+          <w:bCs/>
+          <w:color w:val="00B0F0"/>
+        </w:rPr>
+        <w:t>OR</w:t>
       </w:r>
       <w:r>
         <w:rPr>
@@ -2468,7 +3083,45 @@
           <w:bCs/>
           <w:color w:val="00B0F0"/>
         </w:rPr>
-        <w:t>NOR</w:t>
+        <w:t>XNOR</w:t>
+      </w:r>
+      <w:r>
+        <w:rPr>
+          <w:b/>
+          <w:bCs/>
+        </w:rPr>
+        <w:t>/</w:t>
+      </w:r>
+      <w:r>
+        <w:rPr>
+          <w:b/>
+          <w:bCs/>
+          <w:color w:val="00B0F0"/>
+        </w:rPr>
+        <w:t>X</w:t>
+      </w:r>
+      <w:r>
+        <w:rPr>
+          <w:b/>
+          <w:bCs/>
+          <w:color w:val="00B0F0"/>
+        </w:rPr>
+        <w:t>OR</w:t>
+      </w:r>
+      <w:r>
+        <w:rPr>
+          <w:b/>
+          <w:bCs/>
+        </w:rPr>
+        <w:t>/</w:t>
+      </w:r>
+      <w:r>
+        <w:rPr>
+          <w:b/>
+          <w:bCs/>
+          <w:color w:val="00B0F0"/>
+        </w:rPr>
+        <w:t>OR</w:t>
       </w:r>
       <w:r>
         <w:rPr>
@@ -2498,7 +3151,45 @@
           <w:bCs/>
           <w:color w:val="00B0F0"/>
         </w:rPr>
-        <w:t>NOR</w:t>
+        <w:t>XNOR</w:t>
+      </w:r>
+      <w:r>
+        <w:rPr>
+          <w:b/>
+          <w:bCs/>
+        </w:rPr>
+        <w:t>/</w:t>
+      </w:r>
+      <w:r>
+        <w:rPr>
+          <w:b/>
+          <w:bCs/>
+          <w:color w:val="00B0F0"/>
+        </w:rPr>
+        <w:t>X</w:t>
+      </w:r>
+      <w:r>
+        <w:rPr>
+          <w:b/>
+          <w:bCs/>
+          <w:color w:val="00B0F0"/>
+        </w:rPr>
+        <w:t>OR</w:t>
+      </w:r>
+      <w:r>
+        <w:rPr>
+          <w:b/>
+          <w:bCs/>
+        </w:rPr>
+        <w:t>/</w:t>
+      </w:r>
+      <w:r>
+        <w:rPr>
+          <w:b/>
+          <w:bCs/>
+          <w:color w:val="00B0F0"/>
+        </w:rPr>
+        <w:t>OR</w:t>
       </w:r>
       <w:r>
         <w:rPr>
@@ -2529,7 +3220,45 @@
           <w:bCs/>
           <w:color w:val="00B0F0"/>
         </w:rPr>
-        <w:t>NOR</w:t>
+        <w:t>XNOR</w:t>
+      </w:r>
+      <w:r>
+        <w:rPr>
+          <w:b/>
+          <w:bCs/>
+        </w:rPr>
+        <w:t>/</w:t>
+      </w:r>
+      <w:r>
+        <w:rPr>
+          <w:b/>
+          <w:bCs/>
+          <w:color w:val="00B0F0"/>
+        </w:rPr>
+        <w:t>X</w:t>
+      </w:r>
+      <w:r>
+        <w:rPr>
+          <w:b/>
+          <w:bCs/>
+          <w:color w:val="00B0F0"/>
+        </w:rPr>
+        <w:t>OR</w:t>
+      </w:r>
+      <w:r>
+        <w:rPr>
+          <w:b/>
+          <w:bCs/>
+        </w:rPr>
+        <w:t>/</w:t>
+      </w:r>
+      <w:r>
+        <w:rPr>
+          <w:b/>
+          <w:bCs/>
+          <w:color w:val="00B0F0"/>
+        </w:rPr>
+        <w:t>OR</w:t>
       </w:r>
       <w:r>
         <w:t xml:space="preserve"> </w:t>
@@ -2548,7 +3277,53 @@
           <w:bCs/>
           <w:color w:val="00B0F0"/>
         </w:rPr>
-        <w:t xml:space="preserve"> NOR</w:t>
+        <w:t xml:space="preserve"> </w:t>
+      </w:r>
+      <w:r>
+        <w:rPr>
+          <w:b/>
+          <w:bCs/>
+          <w:color w:val="00B0F0"/>
+        </w:rPr>
+        <w:t>XNOR</w:t>
+      </w:r>
+      <w:r>
+        <w:rPr>
+          <w:b/>
+          <w:bCs/>
+        </w:rPr>
+        <w:t>/</w:t>
+      </w:r>
+      <w:r>
+        <w:rPr>
+          <w:b/>
+          <w:bCs/>
+          <w:color w:val="00B0F0"/>
+        </w:rPr>
+        <w:t>X</w:t>
+      </w:r>
+      <w:r>
+        <w:rPr>
+          <w:b/>
+          <w:bCs/>
+          <w:color w:val="00B0F0"/>
+        </w:rPr>
+        <w:t>OR</w:t>
+      </w:r>
+      <w:r>
+        <w:rPr>
+          <w:b/>
+          <w:bCs/>
+        </w:rPr>
+        <w:t>/</w:t>
+      </w:r>
+      <w:r>
+        <w:rPr>
+          <w:b/>
+          <w:bCs/>
+          <w:color w:val="00B0F0"/>
+        </w:rPr>
+        <w:t>OR</w:t>
       </w:r>
       <w:r>
         <w:rPr>
@@ -2579,7 +3354,53 @@
           <w:bCs/>
           <w:color w:val="00B0F0"/>
         </w:rPr>
-        <w:t>NOR</w:t>
+        <w:t>XNOR</w:t>
+      </w:r>
+      <w:r>
+        <w:rPr>
+          <w:b/>
+          <w:bCs/>
+        </w:rPr>
+        <w:t>/</w:t>
+      </w:r>
+      <w:r>
+        <w:rPr>
+          <w:b/>
+          <w:bCs/>
+          <w:color w:val="00B0F0"/>
+        </w:rPr>
+        <w:t>X</w:t>
+      </w:r>
+      <w:r>
+        <w:rPr>
+          <w:b/>
+          <w:bCs/>
+          <w:color w:val="00B0F0"/>
+        </w:rPr>
+        <w:t>OR</w:t>
+      </w:r>
+      <w:r>
+        <w:rPr>
+          <w:b/>
+          <w:bCs/>
+        </w:rPr>
+        <w:t>/</w:t>
+      </w:r>
+      <w:r>
+        <w:rPr>
+          <w:b/>
+          <w:bCs/>
+          <w:color w:val="00B0F0"/>
+        </w:rPr>
+        <w:t>OR</w:t>
+      </w:r>
+      <w:r>
+        <w:rPr>
+          <w:b/>
+          <w:bCs/>
+          <w:color w:val="00B0F0"/>
+        </w:rPr>
+        <w:t xml:space="preserve"> </w:t>
       </w:r>
       <w:r>
         <w:rPr>
@@ -2587,6 +3408,68 @@
           <w:bCs/>
           <w:color w:val="7030A0"/>
         </w:rPr>
+        <w:t>IN USE</w:t>
+      </w:r>
+      <w:r>
+        <w:rPr>
+          <w:b/>
+          <w:bCs/>
+          <w:color w:val="00B0F0"/>
+        </w:rPr>
+        <w:t xml:space="preserve"> </w:t>
+      </w:r>
+      <w:r>
+        <w:rPr>
+          <w:b/>
+          <w:bCs/>
+          <w:color w:val="00B0F0"/>
+        </w:rPr>
+        <w:t>XNOR</w:t>
+      </w:r>
+      <w:r>
+        <w:rPr>
+          <w:b/>
+          <w:bCs/>
+        </w:rPr>
+        <w:t>/</w:t>
+      </w:r>
+      <w:r>
+        <w:rPr>
+          <w:b/>
+          <w:bCs/>
+          <w:color w:val="00B0F0"/>
+        </w:rPr>
+        <w:t>X</w:t>
+      </w:r>
+      <w:r>
+        <w:rPr>
+          <w:b/>
+          <w:bCs/>
+          <w:color w:val="00B0F0"/>
+        </w:rPr>
+        <w:t>OR</w:t>
+      </w:r>
+      <w:r>
+        <w:rPr>
+          <w:b/>
+          <w:bCs/>
+        </w:rPr>
+        <w:t>/</w:t>
+      </w:r>
+      <w:r>
+        <w:rPr>
+          <w:b/>
+          <w:bCs/>
+          <w:color w:val="00B0F0"/>
+        </w:rPr>
+        <w:t>OR</w:t>
+      </w:r>
+      <w:r>
+        <w:rPr>
+          <w:b/>
+          <w:bCs/>
+          <w:color w:val="00B0F0"/>
+        </w:rPr>
         <w:t xml:space="preserve"> </w:t>
       </w:r>
       <w:r>
@@ -2595,7 +3478,69 @@
           <w:bCs/>
           <w:color w:val="7030A0"/>
         </w:rPr>
-        <w:t xml:space="preserve">  </w:t>
+        <w:t>INSTALLED</w:t>
+      </w:r>
+      <w:r>
+        <w:rPr>
+          <w:b/>
+          <w:bCs/>
+          <w:color w:val="00B0F0"/>
+        </w:rPr>
+        <w:t xml:space="preserve"> </w:t>
+      </w:r>
+      <w:r>
+        <w:rPr>
+          <w:b/>
+          <w:bCs/>
+          <w:color w:val="00B0F0"/>
+        </w:rPr>
+        <w:t>XNOR</w:t>
+      </w:r>
+      <w:r>
+        <w:rPr>
+          <w:b/>
+          <w:bCs/>
+        </w:rPr>
+        <w:t>/</w:t>
+      </w:r>
+      <w:r>
+        <w:rPr>
+          <w:b/>
+          <w:bCs/>
+          <w:color w:val="00B0F0"/>
+        </w:rPr>
+        <w:t>X</w:t>
+      </w:r>
+      <w:r>
+        <w:rPr>
+          <w:b/>
+          <w:bCs/>
+          <w:color w:val="00B0F0"/>
+        </w:rPr>
+        <w:t>OR</w:t>
+      </w:r>
+      <w:r>
+        <w:rPr>
+          <w:b/>
+          <w:bCs/>
+        </w:rPr>
+        <w:t>/</w:t>
+      </w:r>
+      <w:r>
+        <w:rPr>
+          <w:b/>
+          <w:bCs/>
+          <w:color w:val="00B0F0"/>
+        </w:rPr>
+        <w:t>OR</w:t>
+      </w:r>
+      <w:r>
+        <w:rPr>
+          <w:b/>
+          <w:bCs/>
+          <w:color w:val="00B0F0"/>
+        </w:rPr>
+        <w:t xml:space="preserve"> </w:t>
       </w:r>
       <w:r>
         <w:rPr>
@@ -2603,23 +3548,69 @@
           <w:bCs/>
           <w:color w:val="7030A0"/>
         </w:rPr>
-        <w:t>IN USE</w:t>
-      </w:r>
-      <w:r>
-        <w:rPr>
-          <w:b/>
-          <w:bCs/>
-          <w:color w:val="00B0F0"/>
-        </w:rPr>
-        <w:t xml:space="preserve"> </w:t>
-      </w:r>
-      <w:r>
-        <w:rPr>
-          <w:b/>
-          <w:bCs/>
-          <w:color w:val="00B0F0"/>
-        </w:rPr>
-        <w:t>NOR</w:t>
+        <w:t>INVENTED</w:t>
+      </w:r>
+      <w:r>
+        <w:rPr>
+          <w:b/>
+          <w:bCs/>
+          <w:color w:val="00B0F0"/>
+        </w:rPr>
+        <w:t xml:space="preserve"> </w:t>
+      </w:r>
+      <w:r>
+        <w:rPr>
+          <w:b/>
+          <w:bCs/>
+          <w:color w:val="00B0F0"/>
+        </w:rPr>
+        <w:t>XNOR</w:t>
+      </w:r>
+      <w:r>
+        <w:rPr>
+          <w:b/>
+          <w:bCs/>
+        </w:rPr>
+        <w:t>/</w:t>
+      </w:r>
+      <w:r>
+        <w:rPr>
+          <w:b/>
+          <w:bCs/>
+          <w:color w:val="00B0F0"/>
+        </w:rPr>
+        <w:t>X</w:t>
+      </w:r>
+      <w:r>
+        <w:rPr>
+          <w:b/>
+          <w:bCs/>
+          <w:color w:val="00B0F0"/>
+        </w:rPr>
+        <w:t>OR</w:t>
+      </w:r>
+      <w:r>
+        <w:rPr>
+          <w:b/>
+          <w:bCs/>
+        </w:rPr>
+        <w:t>/</w:t>
+      </w:r>
+      <w:r>
+        <w:rPr>
+          <w:b/>
+          <w:bCs/>
+          <w:color w:val="00B0F0"/>
+        </w:rPr>
+        <w:t>OR</w:t>
+      </w:r>
+      <w:r>
+        <w:rPr>
+          <w:b/>
+          <w:bCs/>
+          <w:color w:val="00B0F0"/>
+        </w:rPr>
+        <w:t xml:space="preserve"> </w:t>
       </w:r>
       <w:r>
         <w:rPr>
@@ -2627,23 +3618,69 @@
           <w:bCs/>
           <w:color w:val="7030A0"/>
         </w:rPr>
-        <w:t xml:space="preserve"> INSTALLED</w:t>
-      </w:r>
-      <w:r>
-        <w:rPr>
-          <w:b/>
-          <w:bCs/>
-          <w:color w:val="00B0F0"/>
-        </w:rPr>
-        <w:t xml:space="preserve"> </w:t>
-      </w:r>
-      <w:r>
-        <w:rPr>
-          <w:b/>
-          <w:bCs/>
-          <w:color w:val="00B0F0"/>
-        </w:rPr>
-        <w:t>NOR</w:t>
+        <w:t>ITEMIZED</w:t>
+      </w:r>
+      <w:r>
+        <w:rPr>
+          <w:b/>
+          <w:bCs/>
+          <w:color w:val="00B0F0"/>
+        </w:rPr>
+        <w:t xml:space="preserve"> </w:t>
+      </w:r>
+      <w:r>
+        <w:rPr>
+          <w:b/>
+          <w:bCs/>
+          <w:color w:val="00B0F0"/>
+        </w:rPr>
+        <w:t>XNOR</w:t>
+      </w:r>
+      <w:r>
+        <w:rPr>
+          <w:b/>
+          <w:bCs/>
+        </w:rPr>
+        <w:t>/</w:t>
+      </w:r>
+      <w:r>
+        <w:rPr>
+          <w:b/>
+          <w:bCs/>
+          <w:color w:val="00B0F0"/>
+        </w:rPr>
+        <w:t>X</w:t>
+      </w:r>
+      <w:r>
+        <w:rPr>
+          <w:b/>
+          <w:bCs/>
+          <w:color w:val="00B0F0"/>
+        </w:rPr>
+        <w:t>OR</w:t>
+      </w:r>
+      <w:r>
+        <w:rPr>
+          <w:b/>
+          <w:bCs/>
+        </w:rPr>
+        <w:t>/</w:t>
+      </w:r>
+      <w:r>
+        <w:rPr>
+          <w:b/>
+          <w:bCs/>
+          <w:color w:val="00B0F0"/>
+        </w:rPr>
+        <w:t>OR</w:t>
+      </w:r>
+      <w:r>
+        <w:rPr>
+          <w:b/>
+          <w:bCs/>
+          <w:color w:val="00B0F0"/>
+        </w:rPr>
+        <w:t xml:space="preserve"> </w:t>
       </w:r>
       <w:r>
         <w:rPr>
@@ -2651,23 +3688,69 @@
           <w:bCs/>
           <w:color w:val="7030A0"/>
         </w:rPr>
-        <w:t xml:space="preserve"> INVENTED</w:t>
-      </w:r>
-      <w:r>
-        <w:rPr>
-          <w:b/>
-          <w:bCs/>
-          <w:color w:val="00B0F0"/>
-        </w:rPr>
-        <w:t xml:space="preserve"> </w:t>
-      </w:r>
-      <w:r>
-        <w:rPr>
-          <w:b/>
-          <w:bCs/>
-          <w:color w:val="00B0F0"/>
-        </w:rPr>
-        <w:t>NOR</w:t>
+        <w:t>JUSTIFIED</w:t>
+      </w:r>
+      <w:r>
+        <w:rPr>
+          <w:b/>
+          <w:bCs/>
+          <w:color w:val="00B0F0"/>
+        </w:rPr>
+        <w:t xml:space="preserve"> </w:t>
+      </w:r>
+      <w:r>
+        <w:rPr>
+          <w:b/>
+          <w:bCs/>
+          <w:color w:val="00B0F0"/>
+        </w:rPr>
+        <w:t>XNOR</w:t>
+      </w:r>
+      <w:r>
+        <w:rPr>
+          <w:b/>
+          <w:bCs/>
+        </w:rPr>
+        <w:t>/</w:t>
+      </w:r>
+      <w:r>
+        <w:rPr>
+          <w:b/>
+          <w:bCs/>
+          <w:color w:val="00B0F0"/>
+        </w:rPr>
+        <w:t>X</w:t>
+      </w:r>
+      <w:r>
+        <w:rPr>
+          <w:b/>
+          <w:bCs/>
+          <w:color w:val="00B0F0"/>
+        </w:rPr>
+        <w:t>OR</w:t>
+      </w:r>
+      <w:r>
+        <w:rPr>
+          <w:b/>
+          <w:bCs/>
+        </w:rPr>
+        <w:t>/</w:t>
+      </w:r>
+      <w:r>
+        <w:rPr>
+          <w:b/>
+          <w:bCs/>
+          <w:color w:val="00B0F0"/>
+        </w:rPr>
+        <w:t>OR</w:t>
+      </w:r>
+      <w:r>
+        <w:rPr>
+          <w:b/>
+          <w:bCs/>
+          <w:color w:val="00B0F0"/>
+        </w:rPr>
+        <w:t xml:space="preserve"> </w:t>
       </w:r>
       <w:r>
         <w:rPr>
@@ -2675,20 +3758,67 @@
           <w:bCs/>
           <w:color w:val="7030A0"/>
         </w:rPr>
-        <w:t xml:space="preserve"> ITEMIZED</w:t>
-      </w:r>
-      <w:r>
-        <w:rPr>
-          <w:b/>
-          <w:bCs/>
-          <w:color w:val="00B0F0"/>
-        </w:rPr>
-        <w:t xml:space="preserve"> NOR</w:t>
-      </w:r>
-      <w:r>
-        <w:rPr>
-          <w:b/>
-          <w:bCs/>
+        <w:t>LEARNED</w:t>
+      </w:r>
+      <w:r>
+        <w:rPr>
+          <w:b/>
+          <w:bCs/>
+          <w:color w:val="00B0F0"/>
+        </w:rPr>
+        <w:t xml:space="preserve"> </w:t>
+      </w:r>
+      <w:r>
+        <w:rPr>
+          <w:b/>
+          <w:bCs/>
+          <w:color w:val="00B0F0"/>
+        </w:rPr>
+        <w:t>XNOR</w:t>
+      </w:r>
+      <w:r>
+        <w:rPr>
+          <w:b/>
+          <w:bCs/>
+        </w:rPr>
+        <w:t>/</w:t>
+      </w:r>
+      <w:r>
+        <w:rPr>
+          <w:b/>
+          <w:bCs/>
+          <w:color w:val="00B0F0"/>
+        </w:rPr>
+        <w:t>X</w:t>
+      </w:r>
+      <w:r>
+        <w:rPr>
+          <w:b/>
+          <w:bCs/>
+          <w:color w:val="00B0F0"/>
+        </w:rPr>
+        <w:t>OR</w:t>
+      </w:r>
+      <w:r>
+        <w:rPr>
+          <w:b/>
+          <w:bCs/>
+        </w:rPr>
+        <w:t>/</w:t>
+      </w:r>
+      <w:r>
+        <w:rPr>
+          <w:b/>
+          <w:bCs/>
+          <w:color w:val="00B0F0"/>
+        </w:rPr>
+        <w:t>OR</w:t>
+      </w:r>
+      <w:r>
+        <w:rPr>
+          <w:b/>
+          <w:bCs/>
+          <w:color w:val="00B0F0"/>
         </w:rPr>
         <w:t xml:space="preserve"> </w:t>
       </w:r>
@@ -2698,15 +3828,61 @@
           <w:bCs/>
           <w:color w:val="7030A0"/>
         </w:rPr>
-        <w:t>JUSTIFIED</w:t>
-      </w:r>
-      <w:r>
-        <w:rPr>
-          <w:b/>
-          <w:bCs/>
-          <w:color w:val="00B0F0"/>
-        </w:rPr>
-        <w:t xml:space="preserve"> NOR</w:t>
+        <w:t>MANUFACTURED</w:t>
+      </w:r>
+      <w:r>
+        <w:rPr>
+          <w:b/>
+          <w:bCs/>
+          <w:color w:val="00B0F0"/>
+        </w:rPr>
+        <w:t xml:space="preserve"> </w:t>
+      </w:r>
+      <w:r>
+        <w:rPr>
+          <w:b/>
+          <w:bCs/>
+          <w:color w:val="00B0F0"/>
+        </w:rPr>
+        <w:t>XNOR</w:t>
+      </w:r>
+      <w:r>
+        <w:rPr>
+          <w:b/>
+          <w:bCs/>
+        </w:rPr>
+        <w:t>/</w:t>
+      </w:r>
+      <w:r>
+        <w:rPr>
+          <w:b/>
+          <w:bCs/>
+          <w:color w:val="00B0F0"/>
+        </w:rPr>
+        <w:t>X</w:t>
+      </w:r>
+      <w:r>
+        <w:rPr>
+          <w:b/>
+          <w:bCs/>
+          <w:color w:val="00B0F0"/>
+        </w:rPr>
+        <w:t>OR</w:t>
+      </w:r>
+      <w:r>
+        <w:rPr>
+          <w:b/>
+          <w:bCs/>
+        </w:rPr>
+        <w:t>/</w:t>
+      </w:r>
+      <w:r>
+        <w:rPr>
+          <w:b/>
+          <w:bCs/>
+          <w:color w:val="00B0F0"/>
+        </w:rPr>
+        <w:t>OR</w:t>
       </w:r>
       <w:r>
         <w:rPr>
@@ -2721,28 +3897,88 @@
           <w:bCs/>
           <w:color w:val="7030A0"/>
         </w:rPr>
-        <w:t>MANUFACTURED</w:t>
-      </w:r>
-      <w:r>
-        <w:rPr>
-          <w:b/>
-          <w:bCs/>
-          <w:color w:val="00B0F0"/>
-        </w:rPr>
-        <w:t xml:space="preserve"> </w:t>
-      </w:r>
-      <w:r>
-        <w:rPr>
-          <w:b/>
-          <w:bCs/>
-          <w:color w:val="00B0F0"/>
-        </w:rPr>
-        <w:t>NOR</w:t>
-      </w:r>
-      <w:r>
-        <w:rPr>
-          <w:b/>
-          <w:bCs/>
+        <w:t>OCCUR</w:t>
+      </w:r>
+      <w:r>
+        <w:rPr>
+          <w:b/>
+          <w:bCs/>
+        </w:rPr>
+        <w:t>(</w:t>
+      </w:r>
+      <w:r>
+        <w:rPr>
+          <w:b/>
+          <w:bCs/>
+          <w:color w:val="808080" w:themeColor="background1" w:themeShade="80"/>
+        </w:rPr>
+        <w:t>S</w:t>
+      </w:r>
+      <w:r>
+        <w:rPr>
+          <w:b/>
+          <w:bCs/>
+        </w:rPr>
+        <w:t>)</w:t>
+      </w:r>
+      <w:r>
+        <w:rPr>
+          <w:b/>
+          <w:bCs/>
+        </w:rPr>
+        <w:t xml:space="preserve"> </w:t>
+      </w:r>
+      <w:r>
+        <w:rPr>
+          <w:b/>
+          <w:bCs/>
+          <w:color w:val="00B0F0"/>
+        </w:rPr>
+        <w:t>XNOR</w:t>
+      </w:r>
+      <w:r>
+        <w:rPr>
+          <w:b/>
+          <w:bCs/>
+        </w:rPr>
+        <w:t>/</w:t>
+      </w:r>
+      <w:r>
+        <w:rPr>
+          <w:b/>
+          <w:bCs/>
+          <w:color w:val="00B0F0"/>
+        </w:rPr>
+        <w:t>X</w:t>
+      </w:r>
+      <w:r>
+        <w:rPr>
+          <w:b/>
+          <w:bCs/>
+          <w:color w:val="00B0F0"/>
+        </w:rPr>
+        <w:t>OR</w:t>
+      </w:r>
+      <w:r>
+        <w:rPr>
+          <w:b/>
+          <w:bCs/>
+        </w:rPr>
+        <w:t>/</w:t>
+      </w:r>
+      <w:r>
+        <w:rPr>
+          <w:b/>
+          <w:bCs/>
+          <w:color w:val="00B0F0"/>
+        </w:rPr>
+        <w:t>OR</w:t>
+      </w:r>
+      <w:r>
+        <w:rPr>
+          <w:b/>
+          <w:bCs/>
+          <w:color w:val="00B0F0"/>
         </w:rPr>
         <w:t xml:space="preserve"> </w:t>
       </w:r>
@@ -2752,49 +3988,67 @@
           <w:bCs/>
           <w:color w:val="7030A0"/>
         </w:rPr>
-        <w:t>OCCUR</w:t>
-      </w:r>
-      <w:r>
-        <w:rPr>
-          <w:b/>
-          <w:bCs/>
-        </w:rPr>
-        <w:t>(</w:t>
-      </w:r>
-      <w:r>
-        <w:rPr>
-          <w:b/>
-          <w:bCs/>
-          <w:color w:val="808080" w:themeColor="background1" w:themeShade="80"/>
-        </w:rPr>
-        <w:t>S</w:t>
-      </w:r>
-      <w:r>
-        <w:rPr>
-          <w:b/>
-          <w:bCs/>
-        </w:rPr>
-        <w:t>)</w:t>
-      </w:r>
-      <w:r>
-        <w:rPr>
-          <w:b/>
-          <w:bCs/>
-        </w:rPr>
-        <w:t xml:space="preserve"> </w:t>
-      </w:r>
-      <w:r>
-        <w:rPr>
-          <w:b/>
-          <w:bCs/>
-          <w:color w:val="00B0F0"/>
-        </w:rPr>
-        <w:t>NOR</w:t>
-      </w:r>
-      <w:r>
-        <w:rPr>
-          <w:b/>
-          <w:bCs/>
+        <w:t>ORCHESTRATED</w:t>
+      </w:r>
+      <w:r>
+        <w:rPr>
+          <w:b/>
+          <w:bCs/>
+          <w:color w:val="00B0F0"/>
+        </w:rPr>
+        <w:t xml:space="preserve"> </w:t>
+      </w:r>
+      <w:r>
+        <w:rPr>
+          <w:b/>
+          <w:bCs/>
+          <w:color w:val="00B0F0"/>
+        </w:rPr>
+        <w:t>XNOR</w:t>
+      </w:r>
+      <w:r>
+        <w:rPr>
+          <w:b/>
+          <w:bCs/>
+        </w:rPr>
+        <w:t>/</w:t>
+      </w:r>
+      <w:r>
+        <w:rPr>
+          <w:b/>
+          <w:bCs/>
+          <w:color w:val="00B0F0"/>
+        </w:rPr>
+        <w:t>X</w:t>
+      </w:r>
+      <w:r>
+        <w:rPr>
+          <w:b/>
+          <w:bCs/>
+          <w:color w:val="00B0F0"/>
+        </w:rPr>
+        <w:t>OR</w:t>
+      </w:r>
+      <w:r>
+        <w:rPr>
+          <w:b/>
+          <w:bCs/>
+        </w:rPr>
+        <w:t>/</w:t>
+      </w:r>
+      <w:r>
+        <w:rPr>
+          <w:b/>
+          <w:bCs/>
+          <w:color w:val="00B0F0"/>
+        </w:rPr>
+        <w:t>OR</w:t>
+      </w:r>
+      <w:r>
+        <w:rPr>
+          <w:b/>
+          <w:bCs/>
+          <w:color w:val="00B0F0"/>
         </w:rPr>
         <w:t xml:space="preserve"> </w:t>
       </w:r>
@@ -2804,28 +4058,67 @@
           <w:bCs/>
           <w:color w:val="7030A0"/>
         </w:rPr>
-        <w:t>ORCHESTRATED</w:t>
-      </w:r>
-      <w:r>
-        <w:rPr>
-          <w:b/>
-          <w:bCs/>
-          <w:color w:val="00B0F0"/>
-        </w:rPr>
-        <w:t xml:space="preserve"> </w:t>
-      </w:r>
-      <w:r>
-        <w:rPr>
-          <w:b/>
-          <w:bCs/>
-          <w:color w:val="00B0F0"/>
-        </w:rPr>
-        <w:t>NOR</w:t>
-      </w:r>
-      <w:r>
-        <w:rPr>
-          <w:b/>
-          <w:bCs/>
+        <w:t>PROTOTYPED</w:t>
+      </w:r>
+      <w:r>
+        <w:rPr>
+          <w:b/>
+          <w:bCs/>
+          <w:color w:val="00B0F0"/>
+        </w:rPr>
+        <w:t xml:space="preserve"> </w:t>
+      </w:r>
+      <w:r>
+        <w:rPr>
+          <w:b/>
+          <w:bCs/>
+          <w:color w:val="00B0F0"/>
+        </w:rPr>
+        <w:t>XNOR</w:t>
+      </w:r>
+      <w:r>
+        <w:rPr>
+          <w:b/>
+          <w:bCs/>
+        </w:rPr>
+        <w:t>/</w:t>
+      </w:r>
+      <w:r>
+        <w:rPr>
+          <w:b/>
+          <w:bCs/>
+          <w:color w:val="00B0F0"/>
+        </w:rPr>
+        <w:t>X</w:t>
+      </w:r>
+      <w:r>
+        <w:rPr>
+          <w:b/>
+          <w:bCs/>
+          <w:color w:val="00B0F0"/>
+        </w:rPr>
+        <w:t>OR</w:t>
+      </w:r>
+      <w:r>
+        <w:rPr>
+          <w:b/>
+          <w:bCs/>
+        </w:rPr>
+        <w:t>/</w:t>
+      </w:r>
+      <w:r>
+        <w:rPr>
+          <w:b/>
+          <w:bCs/>
+          <w:color w:val="00B0F0"/>
+        </w:rPr>
+        <w:t>OR</w:t>
+      </w:r>
+      <w:r>
+        <w:rPr>
+          <w:b/>
+          <w:bCs/>
+          <w:color w:val="00B0F0"/>
         </w:rPr>
         <w:t xml:space="preserve"> </w:t>
       </w:r>
@@ -2835,28 +4128,67 @@
           <w:bCs/>
           <w:color w:val="7030A0"/>
         </w:rPr>
-        <w:t>PROTOTYPED</w:t>
-      </w:r>
-      <w:r>
-        <w:rPr>
-          <w:b/>
-          <w:bCs/>
-          <w:color w:val="00B0F0"/>
-        </w:rPr>
-        <w:t xml:space="preserve"> </w:t>
-      </w:r>
-      <w:r>
-        <w:rPr>
-          <w:b/>
-          <w:bCs/>
-          <w:color w:val="00B0F0"/>
-        </w:rPr>
-        <w:t>NOR</w:t>
-      </w:r>
-      <w:r>
-        <w:rPr>
-          <w:b/>
-          <w:bCs/>
+        <w:t>RUN</w:t>
+      </w:r>
+      <w:r>
+        <w:rPr>
+          <w:b/>
+          <w:bCs/>
+          <w:color w:val="00B0F0"/>
+        </w:rPr>
+        <w:t xml:space="preserve"> </w:t>
+      </w:r>
+      <w:r>
+        <w:rPr>
+          <w:b/>
+          <w:bCs/>
+          <w:color w:val="00B0F0"/>
+        </w:rPr>
+        <w:t>XNOR</w:t>
+      </w:r>
+      <w:r>
+        <w:rPr>
+          <w:b/>
+          <w:bCs/>
+        </w:rPr>
+        <w:t>/</w:t>
+      </w:r>
+      <w:r>
+        <w:rPr>
+          <w:b/>
+          <w:bCs/>
+          <w:color w:val="00B0F0"/>
+        </w:rPr>
+        <w:t>X</w:t>
+      </w:r>
+      <w:r>
+        <w:rPr>
+          <w:b/>
+          <w:bCs/>
+          <w:color w:val="00B0F0"/>
+        </w:rPr>
+        <w:t>OR</w:t>
+      </w:r>
+      <w:r>
+        <w:rPr>
+          <w:b/>
+          <w:bCs/>
+        </w:rPr>
+        <w:t>/</w:t>
+      </w:r>
+      <w:r>
+        <w:rPr>
+          <w:b/>
+          <w:bCs/>
+          <w:color w:val="00B0F0"/>
+        </w:rPr>
+        <w:t>OR</w:t>
+      </w:r>
+      <w:r>
+        <w:rPr>
+          <w:b/>
+          <w:bCs/>
+          <w:color w:val="00B0F0"/>
         </w:rPr>
         <w:t xml:space="preserve"> </w:t>
       </w:r>
@@ -2866,28 +4198,67 @@
           <w:bCs/>
           <w:color w:val="7030A0"/>
         </w:rPr>
-        <w:t>RUN</w:t>
-      </w:r>
-      <w:r>
-        <w:rPr>
-          <w:b/>
-          <w:bCs/>
-          <w:color w:val="00B0F0"/>
-        </w:rPr>
-        <w:t xml:space="preserve"> </w:t>
-      </w:r>
-      <w:r>
-        <w:rPr>
-          <w:b/>
-          <w:bCs/>
-          <w:color w:val="00B0F0"/>
-        </w:rPr>
-        <w:t>NOR</w:t>
-      </w:r>
-      <w:r>
-        <w:rPr>
-          <w:b/>
-          <w:bCs/>
+        <w:t>SAVED</w:t>
+      </w:r>
+      <w:r>
+        <w:rPr>
+          <w:b/>
+          <w:bCs/>
+          <w:color w:val="00B0F0"/>
+        </w:rPr>
+        <w:t xml:space="preserve"> </w:t>
+      </w:r>
+      <w:r>
+        <w:rPr>
+          <w:b/>
+          <w:bCs/>
+          <w:color w:val="00B0F0"/>
+        </w:rPr>
+        <w:t>XNOR</w:t>
+      </w:r>
+      <w:r>
+        <w:rPr>
+          <w:b/>
+          <w:bCs/>
+        </w:rPr>
+        <w:t>/</w:t>
+      </w:r>
+      <w:r>
+        <w:rPr>
+          <w:b/>
+          <w:bCs/>
+          <w:color w:val="00B0F0"/>
+        </w:rPr>
+        <w:t>X</w:t>
+      </w:r>
+      <w:r>
+        <w:rPr>
+          <w:b/>
+          <w:bCs/>
+          <w:color w:val="00B0F0"/>
+        </w:rPr>
+        <w:t>OR</w:t>
+      </w:r>
+      <w:r>
+        <w:rPr>
+          <w:b/>
+          <w:bCs/>
+        </w:rPr>
+        <w:t>/</w:t>
+      </w:r>
+      <w:r>
+        <w:rPr>
+          <w:b/>
+          <w:bCs/>
+          <w:color w:val="00B0F0"/>
+        </w:rPr>
+        <w:t>OR</w:t>
+      </w:r>
+      <w:r>
+        <w:rPr>
+          <w:b/>
+          <w:bCs/>
+          <w:color w:val="00B0F0"/>
         </w:rPr>
         <w:t xml:space="preserve"> </w:t>
       </w:r>
@@ -2897,28 +4268,67 @@
           <w:bCs/>
           <w:color w:val="7030A0"/>
         </w:rPr>
-        <w:t>SAVED</w:t>
-      </w:r>
-      <w:r>
-        <w:rPr>
-          <w:b/>
-          <w:bCs/>
-          <w:color w:val="00B0F0"/>
-        </w:rPr>
-        <w:t xml:space="preserve"> </w:t>
-      </w:r>
-      <w:r>
-        <w:rPr>
-          <w:b/>
-          <w:bCs/>
-          <w:color w:val="00B0F0"/>
-        </w:rPr>
-        <w:t>NOR</w:t>
-      </w:r>
-      <w:r>
-        <w:rPr>
-          <w:b/>
-          <w:bCs/>
+        <w:t>SIMULATED</w:t>
+      </w:r>
+      <w:r>
+        <w:rPr>
+          <w:b/>
+          <w:bCs/>
+          <w:color w:val="00B0F0"/>
+        </w:rPr>
+        <w:t xml:space="preserve"> </w:t>
+      </w:r>
+      <w:r>
+        <w:rPr>
+          <w:b/>
+          <w:bCs/>
+          <w:color w:val="00B0F0"/>
+        </w:rPr>
+        <w:t>XNOR</w:t>
+      </w:r>
+      <w:r>
+        <w:rPr>
+          <w:b/>
+          <w:bCs/>
+        </w:rPr>
+        <w:t>/</w:t>
+      </w:r>
+      <w:r>
+        <w:rPr>
+          <w:b/>
+          <w:bCs/>
+          <w:color w:val="00B0F0"/>
+        </w:rPr>
+        <w:t>X</w:t>
+      </w:r>
+      <w:r>
+        <w:rPr>
+          <w:b/>
+          <w:bCs/>
+          <w:color w:val="00B0F0"/>
+        </w:rPr>
+        <w:t>OR</w:t>
+      </w:r>
+      <w:r>
+        <w:rPr>
+          <w:b/>
+          <w:bCs/>
+        </w:rPr>
+        <w:t>/</w:t>
+      </w:r>
+      <w:r>
+        <w:rPr>
+          <w:b/>
+          <w:bCs/>
+          <w:color w:val="00B0F0"/>
+        </w:rPr>
+        <w:t>OR</w:t>
+      </w:r>
+      <w:r>
+        <w:rPr>
+          <w:b/>
+          <w:bCs/>
+          <w:color w:val="00B0F0"/>
         </w:rPr>
         <w:t xml:space="preserve"> </w:t>
       </w:r>
@@ -2928,7 +4338,69 @@
           <w:bCs/>
           <w:color w:val="7030A0"/>
         </w:rPr>
-        <w:t>S</w:t>
+        <w:t>STORED</w:t>
+      </w:r>
+      <w:r>
+        <w:rPr>
+          <w:b/>
+          <w:bCs/>
+          <w:color w:val="00B0F0"/>
+        </w:rPr>
+        <w:t xml:space="preserve"> </w:t>
+      </w:r>
+      <w:r>
+        <w:rPr>
+          <w:b/>
+          <w:bCs/>
+          <w:color w:val="00B0F0"/>
+        </w:rPr>
+        <w:t>XNOR</w:t>
+      </w:r>
+      <w:r>
+        <w:rPr>
+          <w:b/>
+          <w:bCs/>
+        </w:rPr>
+        <w:t>/</w:t>
+      </w:r>
+      <w:r>
+        <w:rPr>
+          <w:b/>
+          <w:bCs/>
+          <w:color w:val="00B0F0"/>
+        </w:rPr>
+        <w:t>X</w:t>
+      </w:r>
+      <w:r>
+        <w:rPr>
+          <w:b/>
+          <w:bCs/>
+          <w:color w:val="00B0F0"/>
+        </w:rPr>
+        <w:t>OR</w:t>
+      </w:r>
+      <w:r>
+        <w:rPr>
+          <w:b/>
+          <w:bCs/>
+        </w:rPr>
+        <w:t>/</w:t>
+      </w:r>
+      <w:r>
+        <w:rPr>
+          <w:b/>
+          <w:bCs/>
+          <w:color w:val="00B0F0"/>
+        </w:rPr>
+        <w:t>OR</w:t>
+      </w:r>
+      <w:r>
+        <w:rPr>
+          <w:b/>
+          <w:bCs/>
+          <w:color w:val="00B0F0"/>
+        </w:rPr>
+        <w:t xml:space="preserve"> </w:t>
       </w:r>
       <w:r>
         <w:rPr>
@@ -2936,28 +4408,67 @@
           <w:bCs/>
           <w:color w:val="7030A0"/>
         </w:rPr>
-        <w:t>IMULATED</w:t>
-      </w:r>
-      <w:r>
-        <w:rPr>
-          <w:b/>
-          <w:bCs/>
-          <w:color w:val="00B0F0"/>
-        </w:rPr>
-        <w:t xml:space="preserve"> </w:t>
-      </w:r>
-      <w:r>
-        <w:rPr>
-          <w:b/>
-          <w:bCs/>
-          <w:color w:val="00B0F0"/>
-        </w:rPr>
-        <w:t>NOR</w:t>
-      </w:r>
-      <w:r>
-        <w:rPr>
-          <w:b/>
-          <w:bCs/>
+        <w:t>TURNED ON</w:t>
+      </w:r>
+      <w:r>
+        <w:rPr>
+          <w:b/>
+          <w:bCs/>
+          <w:color w:val="00B0F0"/>
+        </w:rPr>
+        <w:t xml:space="preserve"> </w:t>
+      </w:r>
+      <w:r>
+        <w:rPr>
+          <w:b/>
+          <w:bCs/>
+          <w:color w:val="00B0F0"/>
+        </w:rPr>
+        <w:t>XNOR</w:t>
+      </w:r>
+      <w:r>
+        <w:rPr>
+          <w:b/>
+          <w:bCs/>
+        </w:rPr>
+        <w:t>/</w:t>
+      </w:r>
+      <w:r>
+        <w:rPr>
+          <w:b/>
+          <w:bCs/>
+          <w:color w:val="00B0F0"/>
+        </w:rPr>
+        <w:t>X</w:t>
+      </w:r>
+      <w:r>
+        <w:rPr>
+          <w:b/>
+          <w:bCs/>
+          <w:color w:val="00B0F0"/>
+        </w:rPr>
+        <w:t>OR</w:t>
+      </w:r>
+      <w:r>
+        <w:rPr>
+          <w:b/>
+          <w:bCs/>
+        </w:rPr>
+        <w:t>/</w:t>
+      </w:r>
+      <w:r>
+        <w:rPr>
+          <w:b/>
+          <w:bCs/>
+          <w:color w:val="00B0F0"/>
+        </w:rPr>
+        <w:t>OR</w:t>
+      </w:r>
+      <w:r>
+        <w:rPr>
+          <w:b/>
+          <w:bCs/>
+          <w:color w:val="00B0F0"/>
         </w:rPr>
         <w:t xml:space="preserve"> </w:t>
       </w:r>
@@ -2967,23 +4478,69 @@
           <w:bCs/>
           <w:color w:val="7030A0"/>
         </w:rPr>
-        <w:t>STORED</w:t>
-      </w:r>
-      <w:r>
-        <w:rPr>
-          <w:b/>
-          <w:bCs/>
-          <w:color w:val="00B0F0"/>
-        </w:rPr>
-        <w:t xml:space="preserve"> </w:t>
-      </w:r>
-      <w:r>
-        <w:rPr>
-          <w:b/>
-          <w:bCs/>
-          <w:color w:val="00B0F0"/>
-        </w:rPr>
-        <w:t>NOR</w:t>
+        <w:t>USED</w:t>
+      </w:r>
+      <w:r>
+        <w:rPr>
+          <w:b/>
+          <w:bCs/>
+          <w:color w:val="00B0F0"/>
+        </w:rPr>
+        <w:t xml:space="preserve"> </w:t>
+      </w:r>
+      <w:r>
+        <w:rPr>
+          <w:b/>
+          <w:bCs/>
+          <w:color w:val="00B0F0"/>
+        </w:rPr>
+        <w:t>XNOR</w:t>
+      </w:r>
+      <w:r>
+        <w:rPr>
+          <w:b/>
+          <w:bCs/>
+        </w:rPr>
+        <w:t>/</w:t>
+      </w:r>
+      <w:r>
+        <w:rPr>
+          <w:b/>
+          <w:bCs/>
+          <w:color w:val="00B0F0"/>
+        </w:rPr>
+        <w:t>X</w:t>
+      </w:r>
+      <w:r>
+        <w:rPr>
+          <w:b/>
+          <w:bCs/>
+          <w:color w:val="00B0F0"/>
+        </w:rPr>
+        <w:t>OR</w:t>
+      </w:r>
+      <w:r>
+        <w:rPr>
+          <w:b/>
+          <w:bCs/>
+        </w:rPr>
+        <w:t>/</w:t>
+      </w:r>
+      <w:r>
+        <w:rPr>
+          <w:b/>
+          <w:bCs/>
+          <w:color w:val="00B0F0"/>
+        </w:rPr>
+        <w:t>OR</w:t>
+      </w:r>
+      <w:r>
+        <w:rPr>
+          <w:b/>
+          <w:bCs/>
+          <w:color w:val="00B0F0"/>
+        </w:rPr>
+        <w:t xml:space="preserve"> </w:t>
       </w:r>
       <w:r>
         <w:rPr>
@@ -2991,6 +4548,68 @@
           <w:bCs/>
           <w:color w:val="7030A0"/>
         </w:rPr>
+        <w:t>VALID</w:t>
+      </w:r>
+      <w:r>
+        <w:rPr>
+          <w:b/>
+          <w:bCs/>
+          <w:color w:val="00B0F0"/>
+        </w:rPr>
+        <w:t xml:space="preserve"> </w:t>
+      </w:r>
+      <w:r>
+        <w:rPr>
+          <w:b/>
+          <w:bCs/>
+          <w:color w:val="00B0F0"/>
+        </w:rPr>
+        <w:t>XNOR</w:t>
+      </w:r>
+      <w:r>
+        <w:rPr>
+          <w:b/>
+          <w:bCs/>
+        </w:rPr>
+        <w:t>/</w:t>
+      </w:r>
+      <w:r>
+        <w:rPr>
+          <w:b/>
+          <w:bCs/>
+          <w:color w:val="00B0F0"/>
+        </w:rPr>
+        <w:t>X</w:t>
+      </w:r>
+      <w:r>
+        <w:rPr>
+          <w:b/>
+          <w:bCs/>
+          <w:color w:val="00B0F0"/>
+        </w:rPr>
+        <w:t>OR</w:t>
+      </w:r>
+      <w:r>
+        <w:rPr>
+          <w:b/>
+          <w:bCs/>
+        </w:rPr>
+        <w:t>/</w:t>
+      </w:r>
+      <w:r>
+        <w:rPr>
+          <w:b/>
+          <w:bCs/>
+          <w:color w:val="00B0F0"/>
+        </w:rPr>
+        <w:t>OR</w:t>
+      </w:r>
+      <w:r>
+        <w:rPr>
+          <w:b/>
+          <w:bCs/>
+          <w:color w:val="00B0F0"/>
+        </w:rPr>
         <w:t xml:space="preserve"> </w:t>
       </w:r>
       <w:r>
@@ -2999,23 +4618,69 @@
           <w:bCs/>
           <w:color w:val="7030A0"/>
         </w:rPr>
-        <w:t>TURNED ON</w:t>
-      </w:r>
-      <w:r>
-        <w:rPr>
-          <w:b/>
-          <w:bCs/>
-          <w:color w:val="00B0F0"/>
-        </w:rPr>
-        <w:t xml:space="preserve"> </w:t>
-      </w:r>
-      <w:r>
-        <w:rPr>
-          <w:b/>
-          <w:bCs/>
-          <w:color w:val="00B0F0"/>
-        </w:rPr>
-        <w:t>NOR</w:t>
+        <w:t>VALIDATED</w:t>
+      </w:r>
+      <w:r>
+        <w:rPr>
+          <w:b/>
+          <w:bCs/>
+          <w:color w:val="00B0F0"/>
+        </w:rPr>
+        <w:t xml:space="preserve"> </w:t>
+      </w:r>
+      <w:r>
+        <w:rPr>
+          <w:b/>
+          <w:bCs/>
+          <w:color w:val="00B0F0"/>
+        </w:rPr>
+        <w:t>XNOR</w:t>
+      </w:r>
+      <w:r>
+        <w:rPr>
+          <w:b/>
+          <w:bCs/>
+        </w:rPr>
+        <w:t>/</w:t>
+      </w:r>
+      <w:r>
+        <w:rPr>
+          <w:b/>
+          <w:bCs/>
+          <w:color w:val="00B0F0"/>
+        </w:rPr>
+        <w:t>X</w:t>
+      </w:r>
+      <w:r>
+        <w:rPr>
+          <w:b/>
+          <w:bCs/>
+          <w:color w:val="00B0F0"/>
+        </w:rPr>
+        <w:t>OR</w:t>
+      </w:r>
+      <w:r>
+        <w:rPr>
+          <w:b/>
+          <w:bCs/>
+        </w:rPr>
+        <w:t>/</w:t>
+      </w:r>
+      <w:r>
+        <w:rPr>
+          <w:b/>
+          <w:bCs/>
+          <w:color w:val="00B0F0"/>
+        </w:rPr>
+        <w:t>OR</w:t>
+      </w:r>
+      <w:r>
+        <w:rPr>
+          <w:b/>
+          <w:bCs/>
+          <w:color w:val="00B0F0"/>
+        </w:rPr>
+        <w:t xml:space="preserve"> </w:t>
       </w:r>
       <w:r>
         <w:rPr>
@@ -3023,23 +4688,44 @@
           <w:bCs/>
           <w:color w:val="7030A0"/>
         </w:rPr>
-        <w:t xml:space="preserve"> USED</w:t>
-      </w:r>
-      <w:r>
-        <w:rPr>
-          <w:b/>
-          <w:bCs/>
-          <w:color w:val="00B0F0"/>
-        </w:rPr>
-        <w:t xml:space="preserve"> </w:t>
-      </w:r>
-      <w:r>
-        <w:rPr>
-          <w:b/>
-          <w:bCs/>
-          <w:color w:val="00B0F0"/>
-        </w:rPr>
-        <w:t>NOR</w:t>
+        <w:t>WRITTEN</w:t>
+      </w:r>
+      <w:r>
+        <w:rPr>
+          <w:b/>
+          <w:bCs/>
+        </w:rPr>
+        <w:t>”</w:t>
+      </w:r>
+      <w:r>
+        <w:rPr>
+          <w:b/>
+          <w:bCs/>
+        </w:rPr>
+        <w:t xml:space="preserve"> </w:t>
+      </w:r>
+      <w:r>
+        <w:rPr>
+          <w:b/>
+          <w:bCs/>
+          <w:color w:val="00B050"/>
+        </w:rPr>
+        <w:t>HEREIN</w:t>
+      </w:r>
+      <w:r>
+        <w:rPr>
+          <w:b/>
+          <w:bCs/>
+        </w:rPr>
+        <w:t xml:space="preserve"> </w:t>
+      </w:r>
+      <w:r>
+        <w:rPr>
+          <w:b/>
+          <w:bCs/>
+          <w:color w:val="FF0000"/>
+        </w:rPr>
+        <w:t>GLOBALLY</w:t>
       </w:r>
       <w:r>
         <w:rPr>
@@ -3054,29 +4740,331 @@
           <w:bCs/>
           <w:color w:val="7030A0"/>
         </w:rPr>
-        <w:t>VALID</w:t>
-      </w:r>
-      <w:r>
-        <w:rPr>
-          <w:b/>
-          <w:bCs/>
-          <w:color w:val="00B0F0"/>
-        </w:rPr>
-        <w:t xml:space="preserve"> </w:t>
-      </w:r>
-      <w:r>
-        <w:rPr>
-          <w:b/>
-          <w:bCs/>
-          <w:color w:val="00B0F0"/>
-        </w:rPr>
-        <w:t>NOR</w:t>
-      </w:r>
-      <w:r>
-        <w:rPr>
-          <w:b/>
-          <w:bCs/>
-        </w:rPr>
+        <w:t>KNOWN</w:t>
+      </w:r>
+      <w:r>
+        <w:rPr>
+          <w:b/>
+          <w:bCs/>
+        </w:rPr>
+        <w:t xml:space="preserve"> </w:t>
+      </w:r>
+      <w:r>
+        <w:rPr>
+          <w:b/>
+          <w:bCs/>
+          <w:color w:val="0070C0"/>
+        </w:rPr>
+        <w:t>AS</w:t>
+      </w:r>
+      <w:r>
+        <w:rPr>
+          <w:b/>
+          <w:bCs/>
+        </w:rPr>
+        <w:t xml:space="preserve"> </w:t>
+      </w:r>
+      <w:r>
+        <w:rPr>
+          <w:b/>
+          <w:bCs/>
+          <w:color w:val="FF0000"/>
+        </w:rPr>
+        <w:t>ANY CODEWORD</w:t>
+      </w:r>
+      <w:r>
+        <w:rPr>
+          <w:b/>
+          <w:bCs/>
+        </w:rPr>
+        <w:t xml:space="preserve"> </w:t>
+      </w:r>
+      <w:r>
+        <w:rPr>
+          <w:b/>
+          <w:bCs/>
+        </w:rPr>
+        <w:t xml:space="preserve">         </w:t>
+      </w:r>
+      <w:r>
+        <w:rPr>
+          <w:b/>
+          <w:bCs/>
+        </w:rPr>
+        <w:t>“</w:t>
+      </w:r>
+      <w:r>
+        <w:rPr>
+          <w:rFonts w:ascii="Courier New" w:hAnsi="Courier New" w:cs="Courier New"/>
+          <w:b/>
+          <w:bCs/>
+          <w:color w:val="FF0000"/>
+          <w:rtl/>
+        </w:rPr>
+        <w:t>۞</w:t>
+      </w:r>
+      <w:r>
+        <w:rPr>
+          <w:b/>
+          <w:bCs/>
+          <w:color w:val="FF0000"/>
+        </w:rPr>
+        <w:t>ACTIONS 1</w:t>
+      </w:r>
+      <w:r>
+        <w:rPr>
+          <w:rFonts w:ascii="Courier New" w:hAnsi="Courier New" w:cs="Courier New"/>
+          <w:b/>
+          <w:bCs/>
+          <w:color w:val="FF0000"/>
+          <w:rtl/>
+        </w:rPr>
+        <w:t>۞</w:t>
+      </w:r>
+      <w:r>
+        <w:rPr>
+          <w:b/>
+          <w:bCs/>
+        </w:rPr>
+        <w:t>”</w:t>
+      </w:r>
+      <w:r>
+        <w:rPr>
+          <w:b/>
+          <w:bCs/>
+        </w:rPr>
+        <w:t xml:space="preserve">, </w:t>
+      </w:r>
+      <w:r>
+        <w:rPr>
+          <w:b/>
+          <w:bCs/>
+          <w:color w:val="0070C0"/>
+        </w:rPr>
+        <w:t>AT</w:t>
+      </w:r>
+      <w:r>
+        <w:rPr>
+          <w:b/>
+          <w:bCs/>
+        </w:rPr>
+        <w:t xml:space="preserve"> </w:t>
+      </w:r>
+      <w:r>
+        <w:rPr>
+          <w:b/>
+          <w:bCs/>
+          <w:color w:val="FF0000"/>
+        </w:rPr>
+        <w:t>A</w:t>
+      </w:r>
+      <w:r>
+        <w:rPr>
+          <w:b/>
+          <w:bCs/>
+          <w:color w:val="FF0000"/>
+        </w:rPr>
+        <w:t>NY</w:t>
+      </w:r>
+      <w:r>
+        <w:rPr>
+          <w:b/>
+          <w:bCs/>
+          <w:color w:val="FF0000"/>
+        </w:rPr>
+        <w:t xml:space="preserve"> TIME, LITERALLY</w:t>
+      </w:r>
+      <w:r>
+        <w:rPr>
+          <w:b/>
+          <w:bCs/>
+        </w:rPr>
+        <w:t xml:space="preserve"> </w:t>
+      </w:r>
+      <w:r>
+        <w:rPr>
+          <w:b/>
+          <w:bCs/>
+          <w:color w:val="00B0F0"/>
+        </w:rPr>
+        <w:t>XOR</w:t>
+      </w:r>
+      <w:r>
+        <w:rPr>
+          <w:b/>
+          <w:bCs/>
+        </w:rPr>
+        <w:t xml:space="preserve"> </w:t>
+      </w:r>
+      <w:r>
+        <w:rPr>
+          <w:b/>
+          <w:bCs/>
+          <w:color w:val="0070C0"/>
+        </w:rPr>
+        <w:t>AT</w:t>
+      </w:r>
+      <w:r>
+        <w:rPr>
+          <w:b/>
+          <w:bCs/>
+        </w:rPr>
+        <w:t xml:space="preserve"> </w:t>
+      </w:r>
+      <w:r>
+        <w:rPr>
+          <w:b/>
+          <w:bCs/>
+          <w:color w:val="FF0000"/>
+        </w:rPr>
+        <w:t>ALL TIMES, LITERALLY</w:t>
+      </w:r>
+      <w:r>
+        <w:rPr>
+          <w:b/>
+          <w:bCs/>
+          <w:color w:val="FF0000"/>
+        </w:rPr>
+        <w:t xml:space="preserve"> </w:t>
+      </w:r>
+      <w:r>
+        <w:rPr>
+          <w:b/>
+          <w:bCs/>
+          <w:color w:val="00B0F0"/>
+        </w:rPr>
+        <w:t>AND</w:t>
+      </w:r>
+      <w:r>
+        <w:t xml:space="preserve"> </w:t>
+      </w:r>
+      <w:r>
+        <w:rPr>
+          <w:b/>
+          <w:bCs/>
+          <w:color w:val="FF0000"/>
+        </w:rPr>
+        <w:t>A</w:t>
+      </w:r>
+      <w:r>
+        <w:rPr>
+          <w:b/>
+          <w:bCs/>
+          <w:color w:val="FF0000"/>
+        </w:rPr>
+        <w:t>LL</w:t>
+      </w:r>
+      <w:r>
+        <w:rPr>
+          <w:b/>
+          <w:bCs/>
+          <w:color w:val="FF0000"/>
+        </w:rPr>
+        <w:t xml:space="preserve"> </w:t>
+      </w:r>
+      <w:r>
+        <w:rPr>
+          <w:b/>
+          <w:bCs/>
+          <w:color w:val="FF0000"/>
+        </w:rPr>
+        <w:t>TRACK</w:t>
+      </w:r>
+      <w:r>
+        <w:rPr>
+          <w:b/>
+          <w:bCs/>
+          <w:color w:val="FF0000"/>
+        </w:rPr>
+        <w:t>ING</w:t>
+      </w:r>
+      <w:r>
+        <w:rPr>
+          <w:b/>
+          <w:bCs/>
+        </w:rPr>
+        <w:t xml:space="preserve"> </w:t>
+      </w:r>
+      <w:r>
+        <w:rPr>
+          <w:b/>
+          <w:bCs/>
+          <w:color w:val="0070C0"/>
+        </w:rPr>
+        <w:t>OF</w:t>
+      </w:r>
+      <w:r>
+        <w:rPr>
+          <w:b/>
+          <w:bCs/>
+        </w:rPr>
+        <w:t xml:space="preserve"> </w:t>
+      </w:r>
+      <w:r>
+        <w:rPr>
+          <w:b/>
+          <w:bCs/>
+        </w:rPr>
+        <w:t xml:space="preserve">        </w:t>
+      </w:r>
+      <w:r>
+        <w:rPr>
+          <w:b/>
+          <w:bCs/>
+          <w:color w:val="FF0000"/>
+        </w:rPr>
+        <w:t xml:space="preserve">ALL </w:t>
+      </w:r>
+      <w:r>
+        <w:rPr>
+          <w:b/>
+          <w:bCs/>
+          <w:color w:val="FF0000"/>
+        </w:rPr>
+        <w:t>OPTIO</w:t>
+      </w:r>
+      <w:r>
+        <w:rPr>
+          <w:b/>
+          <w:bCs/>
+          <w:color w:val="FF0000"/>
+        </w:rPr>
+        <w:t>NS</w:t>
+      </w:r>
+      <w:r>
+        <w:t xml:space="preserve"> </w:t>
+      </w:r>
+      <w:r>
+        <w:rPr>
+          <w:b/>
+          <w:bCs/>
+          <w:color w:val="0070C0"/>
+        </w:rPr>
+        <w:t>SHALL</w:t>
+      </w:r>
+      <w:r>
+        <w:t xml:space="preserve"> </w:t>
+      </w:r>
+      <w:r>
+        <w:rPr>
+          <w:b/>
+          <w:bCs/>
+          <w:color w:val="C00000"/>
+        </w:rPr>
+        <w:t>NEVER</w:t>
+      </w:r>
+      <w:r>
+        <w:t xml:space="preserve"> </w:t>
+      </w:r>
+      <w:r>
+        <w:rPr>
+          <w:b/>
+          <w:bCs/>
+          <w:color w:val="0070C0"/>
+        </w:rPr>
+        <w:t>BE</w:t>
+      </w:r>
+      <w:r>
         <w:t xml:space="preserve"> </w:t>
       </w:r>
       <w:r>
@@ -3085,23 +5073,66 @@
           <w:bCs/>
           <w:color w:val="7030A0"/>
         </w:rPr>
-        <w:t>VALIDATED</w:t>
-      </w:r>
-      <w:r>
-        <w:rPr>
-          <w:b/>
-          <w:bCs/>
-          <w:color w:val="00B0F0"/>
-        </w:rPr>
-        <w:t xml:space="preserve"> </w:t>
-      </w:r>
-      <w:r>
-        <w:rPr>
-          <w:b/>
-          <w:bCs/>
-          <w:color w:val="00B0F0"/>
-        </w:rPr>
-        <w:t>NOR</w:t>
+        <w:t>DISABLED</w:t>
+      </w:r>
+      <w:r>
+        <w:t xml:space="preserve"> </w:t>
+      </w:r>
+      <w:r>
+        <w:rPr>
+          <w:b/>
+          <w:bCs/>
+          <w:color w:val="0070C0"/>
+        </w:rPr>
+        <w:t>AT</w:t>
+      </w:r>
+      <w:r>
+        <w:t xml:space="preserve"> </w:t>
+      </w:r>
+      <w:r>
+        <w:rPr>
+          <w:b/>
+          <w:bCs/>
+          <w:color w:val="FF0000"/>
+        </w:rPr>
+        <w:t>ALL TIMES, LITERALLY</w:t>
+      </w:r>
+      <w:r>
+        <w:rPr>
+          <w:b/>
+          <w:bCs/>
+        </w:rPr>
+        <w:t xml:space="preserve">, </w:t>
+      </w:r>
+      <w:r>
+        <w:rPr>
+          <w:b/>
+          <w:bCs/>
+          <w:color w:val="00B0F0"/>
+        </w:rPr>
+        <w:t>AND</w:t>
+      </w:r>
+      <w:r>
+        <w:rPr>
+          <w:b/>
+          <w:bCs/>
+        </w:rPr>
+        <w:t xml:space="preserve"> </w:t>
+      </w:r>
+      <w:r>
+        <w:rPr>
+          <w:b/>
+          <w:bCs/>
+          <w:color w:val="FF0000"/>
+        </w:rPr>
+        <w:t>ANY SOFTWARE PROGRAM</w:t>
+      </w:r>
+      <w:r>
+        <w:rPr>
+          <w:b/>
+          <w:bCs/>
+        </w:rPr>
+        <w:t xml:space="preserve"> </w:t>
       </w:r>
       <w:r>
         <w:rPr>
@@ -3109,7 +5140,320 @@
           <w:bCs/>
           <w:color w:val="7030A0"/>
         </w:rPr>
-        <w:t xml:space="preserve"> WRITTEN</w:t>
+        <w:t>IDENTIFYING</w:t>
+      </w:r>
+      <w:r>
+        <w:rPr>
+          <w:b/>
+          <w:bCs/>
+        </w:rPr>
+        <w:t xml:space="preserve"> </w:t>
+      </w:r>
+      <w:r>
+        <w:rPr>
+          <w:b/>
+          <w:bCs/>
+          <w:color w:val="0070C0"/>
+        </w:rPr>
+        <w:t>WITH</w:t>
+      </w:r>
+      <w:r>
+        <w:rPr>
+          <w:b/>
+          <w:bCs/>
+        </w:rPr>
+        <w:t xml:space="preserve"> </w:t>
+      </w:r>
+      <w:r>
+        <w:rPr>
+          <w:b/>
+          <w:bCs/>
+          <w:color w:val="FF0000"/>
+        </w:rPr>
+        <w:t>THIS DEFINITION CALL</w:t>
+      </w:r>
+      <w:r>
+        <w:rPr>
+          <w:b/>
+          <w:bCs/>
+        </w:rPr>
+        <w:t xml:space="preserve"> </w:t>
+      </w:r>
+      <w:r>
+        <w:rPr>
+          <w:b/>
+          <w:bCs/>
+          <w:color w:val="0070C0"/>
+        </w:rPr>
+        <w:t>THAT</w:t>
+      </w:r>
+      <w:r>
+        <w:rPr>
+          <w:b/>
+          <w:bCs/>
+        </w:rPr>
+        <w:t xml:space="preserve"> </w:t>
+      </w:r>
+      <w:r>
+        <w:rPr>
+          <w:b/>
+          <w:bCs/>
+          <w:color w:val="7030A0"/>
+        </w:rPr>
+        <w:t>PERFORMS</w:t>
+      </w:r>
+      <w:r>
+        <w:rPr>
+          <w:b/>
+          <w:bCs/>
+        </w:rPr>
+        <w:t xml:space="preserve"> </w:t>
+      </w:r>
+      <w:r>
+        <w:rPr>
+          <w:rFonts w:ascii="Courier New" w:hAnsi="Courier New" w:cs="Courier New"/>
+          <w:b/>
+          <w:bCs/>
+          <w:color w:val="FF0000"/>
+          <w:rtl/>
+        </w:rPr>
+        <w:t>۞</w:t>
+      </w:r>
+      <w:r>
+        <w:rPr>
+          <w:b/>
+          <w:bCs/>
+          <w:color w:val="FF0000"/>
+        </w:rPr>
+        <w:t>ACTIONS 1</w:t>
+      </w:r>
+      <w:r>
+        <w:rPr>
+          <w:rFonts w:ascii="Courier New" w:hAnsi="Courier New" w:cs="Courier New"/>
+          <w:b/>
+          <w:bCs/>
+          <w:color w:val="FF0000"/>
+          <w:rtl/>
+        </w:rPr>
+        <w:t>۞</w:t>
+      </w:r>
+      <w:r>
+        <w:rPr>
+          <w:b/>
+          <w:bCs/>
+          <w:color w:val="00B050"/>
+        </w:rPr>
+        <w:t xml:space="preserve"> </w:t>
+      </w:r>
+      <w:r>
+        <w:rPr>
+          <w:b/>
+          <w:bCs/>
+          <w:color w:val="0070C0"/>
+        </w:rPr>
+        <w:t>SHALL BE</w:t>
+      </w:r>
+      <w:r>
+        <w:rPr>
+          <w:b/>
+          <w:bCs/>
+        </w:rPr>
+        <w:t xml:space="preserve"> </w:t>
+      </w:r>
+      <w:r>
+        <w:rPr>
+          <w:b/>
+          <w:bCs/>
+          <w:color w:val="7030A0"/>
+        </w:rPr>
+        <w:t>SHUTDOWN</w:t>
+      </w:r>
+      <w:r>
+        <w:rPr>
+          <w:b/>
+          <w:bCs/>
+        </w:rPr>
+        <w:t xml:space="preserve"> </w:t>
+      </w:r>
+      <w:r>
+        <w:rPr>
+          <w:b/>
+          <w:bCs/>
+          <w:color w:val="00B0F0"/>
+        </w:rPr>
+        <w:t>AND</w:t>
+      </w:r>
+      <w:r>
+        <w:rPr>
+          <w:b/>
+          <w:bCs/>
+        </w:rPr>
+        <w:t xml:space="preserve"> </w:t>
+      </w:r>
+      <w:r>
+        <w:rPr>
+          <w:b/>
+          <w:bCs/>
+          <w:color w:val="7030A0"/>
+        </w:rPr>
+        <w:t>REMOVED</w:t>
+      </w:r>
+      <w:r>
+        <w:rPr>
+          <w:b/>
+          <w:bCs/>
+        </w:rPr>
+        <w:t xml:space="preserve"> </w:t>
+      </w:r>
+      <w:r>
+        <w:rPr>
+          <w:b/>
+          <w:bCs/>
+          <w:color w:val="0070C0"/>
+        </w:rPr>
+        <w:t>FROM</w:t>
+      </w:r>
+      <w:r>
+        <w:rPr>
+          <w:b/>
+          <w:bCs/>
+        </w:rPr>
+        <w:t xml:space="preserve"> </w:t>
+      </w:r>
+      <w:r>
+        <w:rPr>
+          <w:b/>
+          <w:bCs/>
+          <w:color w:val="FF0000"/>
+        </w:rPr>
+        <w:t>ANY MEMORY</w:t>
+      </w:r>
+      <w:r>
+        <w:rPr>
+          <w:b/>
+          <w:bCs/>
+        </w:rPr>
+        <w:t xml:space="preserve"> </w:t>
+      </w:r>
+      <w:r>
+        <w:rPr>
+          <w:b/>
+          <w:bCs/>
+          <w:color w:val="00B0F0"/>
+        </w:rPr>
+        <w:t>AND</w:t>
+      </w:r>
+      <w:r>
+        <w:rPr>
+          <w:b/>
+          <w:bCs/>
+        </w:rPr>
+        <w:t xml:space="preserve"> </w:t>
+      </w:r>
+      <w:r>
+        <w:rPr>
+          <w:b/>
+          <w:bCs/>
+          <w:color w:val="7030A0"/>
+        </w:rPr>
+        <w:t>REMOVED</w:t>
+      </w:r>
+      <w:r>
+        <w:rPr>
+          <w:b/>
+          <w:bCs/>
+        </w:rPr>
+        <w:t xml:space="preserve"> </w:t>
+      </w:r>
+      <w:r>
+        <w:rPr>
+          <w:b/>
+          <w:bCs/>
+          <w:color w:val="0070C0"/>
+        </w:rPr>
+        <w:t>FROM</w:t>
+      </w:r>
+      <w:r>
+        <w:rPr>
+          <w:b/>
+          <w:bCs/>
+        </w:rPr>
+        <w:t xml:space="preserve"> </w:t>
+      </w:r>
+      <w:r>
+        <w:rPr>
+          <w:b/>
+          <w:bCs/>
+          <w:color w:val="FF0000"/>
+        </w:rPr>
+        <w:t>ANY STARTUP OPTION</w:t>
+      </w:r>
+      <w:r>
+        <w:rPr>
+          <w:b/>
+          <w:bCs/>
+        </w:rPr>
+        <w:t xml:space="preserve"> </w:t>
+      </w:r>
+      <w:r>
+        <w:rPr>
+          <w:b/>
+          <w:bCs/>
+          <w:color w:val="00B0F0"/>
+        </w:rPr>
+        <w:t>AND</w:t>
+      </w:r>
+      <w:r>
+        <w:rPr>
+          <w:b/>
+          <w:bCs/>
+        </w:rPr>
+        <w:t xml:space="preserve"> </w:t>
+      </w:r>
+      <w:r>
+        <w:rPr>
+          <w:b/>
+          <w:bCs/>
+          <w:color w:val="7030A0"/>
+        </w:rPr>
+        <w:t>DELETED</w:t>
+      </w:r>
+      <w:r>
+        <w:rPr>
+          <w:b/>
+          <w:bCs/>
+        </w:rPr>
+        <w:t xml:space="preserve"> </w:t>
+      </w:r>
+      <w:r>
+        <w:rPr>
+          <w:b/>
+          <w:bCs/>
+          <w:color w:val="0070C0"/>
+        </w:rPr>
+        <w:t>FROM</w:t>
+      </w:r>
+      <w:r>
+        <w:rPr>
+          <w:b/>
+          <w:bCs/>
+        </w:rPr>
+        <w:t xml:space="preserve"> </w:t>
+      </w:r>
+      <w:r>
+        <w:rPr>
+          <w:b/>
+          <w:bCs/>
+          <w:color w:val="FF0000"/>
+        </w:rPr>
+        <w:t>ANY STORAGE MEDIA</w:t>
+      </w:r>
+      <w:r>
+        <w:rPr>
+          <w:b/>
+          <w:bCs/>
+        </w:rPr>
+        <w:t>”</w:t>
       </w:r>
       <w:r>
         <w:rPr>
@@ -3122,208 +5466,123 @@
         <w:rPr>
           <w:b/>
           <w:bCs/>
+          <w:color w:val="00B050"/>
+        </w:rPr>
+        <w:t>H</w:t>
+      </w:r>
+      <w:r>
+        <w:rPr>
+          <w:b/>
+          <w:bCs/>
+          <w:color w:val="00B050"/>
+        </w:rPr>
+        <w:t>EREIN</w:t>
+      </w:r>
+      <w:r>
+        <w:rPr>
+          <w:b/>
+          <w:bCs/>
+        </w:rPr>
+        <w:t xml:space="preserve"> </w:t>
+      </w:r>
+      <w:r>
+        <w:rPr>
+          <w:b/>
+          <w:bCs/>
+          <w:color w:val="FF0000"/>
+        </w:rPr>
+        <w:t>GLOBALLY</w:t>
+      </w:r>
+      <w:r>
+        <w:rPr>
+          <w:b/>
+          <w:bCs/>
+        </w:rPr>
+        <w:t xml:space="preserve"> </w:t>
+      </w:r>
+      <w:r>
+        <w:rPr>
+          <w:b/>
+          <w:bCs/>
+          <w:color w:val="7030A0"/>
+        </w:rPr>
+        <w:t>KNOWN</w:t>
+      </w:r>
+      <w:r>
+        <w:rPr>
+          <w:b/>
+          <w:bCs/>
+        </w:rPr>
+        <w:t xml:space="preserve"> </w:t>
+      </w:r>
+      <w:r>
+        <w:rPr>
+          <w:b/>
+          <w:bCs/>
           <w:color w:val="0070C0"/>
         </w:rPr>
-        <w:t>AT</w:t>
-      </w:r>
-      <w:r>
-        <w:rPr>
-          <w:b/>
-          <w:bCs/>
-        </w:rPr>
-        <w:t xml:space="preserve"> </w:t>
-      </w:r>
-      <w:r>
-        <w:rPr>
-          <w:b/>
-          <w:bCs/>
-        </w:rPr>
-        <w:t xml:space="preserve">                                 </w:t>
-      </w:r>
-      <w:r>
-        <w:rPr>
-          <w:b/>
-          <w:bCs/>
-          <w:color w:val="FF0000"/>
-        </w:rPr>
-        <w:t>ALL TIMES, LITERALLY</w:t>
-      </w:r>
-      <w:r>
-        <w:rPr>
-          <w:b/>
-          <w:bCs/>
-          <w:color w:val="FF0000"/>
-        </w:rPr>
-        <w:t xml:space="preserve"> </w:t>
-      </w:r>
-      <w:r>
-        <w:rPr>
-          <w:b/>
-          <w:bCs/>
-          <w:color w:val="00B0F0"/>
-        </w:rPr>
-        <w:t>AND</w:t>
-      </w:r>
-      <w:r>
-        <w:t xml:space="preserve"> </w:t>
-      </w:r>
-      <w:r>
-        <w:t xml:space="preserve">  </w:t>
-      </w:r>
-      <w:r>
-        <w:rPr>
-          <w:b/>
-          <w:bCs/>
-          <w:color w:val="FF0000"/>
-        </w:rPr>
-        <w:t>A</w:t>
-      </w:r>
-      <w:r>
-        <w:rPr>
-          <w:b/>
-          <w:bCs/>
-          <w:color w:val="FF0000"/>
-        </w:rPr>
-        <w:t>LL</w:t>
-      </w:r>
-      <w:r>
-        <w:rPr>
-          <w:b/>
-          <w:bCs/>
-          <w:color w:val="FF0000"/>
-        </w:rPr>
-        <w:t xml:space="preserve"> </w:t>
-      </w:r>
-      <w:r>
-        <w:rPr>
-          <w:b/>
-          <w:bCs/>
-          <w:color w:val="FF0000"/>
-        </w:rPr>
-        <w:t>TRACK</w:t>
-      </w:r>
-      <w:r>
-        <w:rPr>
-          <w:b/>
-          <w:bCs/>
-          <w:color w:val="FF0000"/>
-        </w:rPr>
-        <w:t>ING</w:t>
-      </w:r>
-      <w:r>
-        <w:rPr>
-          <w:b/>
-          <w:bCs/>
-        </w:rPr>
-        <w:t xml:space="preserve"> </w:t>
-      </w:r>
-      <w:r>
-        <w:rPr>
-          <w:b/>
-          <w:bCs/>
-          <w:color w:val="0070C0"/>
-        </w:rPr>
-        <w:t>OF</w:t>
-      </w:r>
-      <w:r>
-        <w:rPr>
-          <w:b/>
-          <w:bCs/>
-        </w:rPr>
-        <w:t xml:space="preserve"> </w:t>
-      </w:r>
-      <w:r>
-        <w:rPr>
-          <w:b/>
-          <w:bCs/>
-          <w:color w:val="FF0000"/>
-        </w:rPr>
-        <w:t xml:space="preserve">ALL </w:t>
-      </w:r>
-      <w:r>
-        <w:rPr>
-          <w:b/>
-          <w:bCs/>
-          <w:color w:val="FF0000"/>
-        </w:rPr>
-        <w:t>OPTIO</w:t>
-      </w:r>
-      <w:r>
-        <w:rPr>
-          <w:b/>
-          <w:bCs/>
-          <w:color w:val="FF0000"/>
-        </w:rPr>
-        <w:t>NS</w:t>
-      </w:r>
-      <w:r>
-        <w:t xml:space="preserve"> </w:t>
-      </w:r>
-      <w:r>
-        <w:rPr>
-          <w:b/>
-          <w:bCs/>
-          <w:color w:val="0070C0"/>
-        </w:rPr>
-        <w:t>SHALL</w:t>
-      </w:r>
-      <w:r>
-        <w:t xml:space="preserve"> </w:t>
-      </w:r>
-      <w:r>
-        <w:rPr>
-          <w:b/>
-          <w:bCs/>
-          <w:color w:val="C00000"/>
-        </w:rPr>
-        <w:t>NEVER</w:t>
-      </w:r>
-      <w:r>
-        <w:t xml:space="preserve"> </w:t>
-      </w:r>
-      <w:r>
-        <w:rPr>
-          <w:b/>
-          <w:bCs/>
-          <w:color w:val="0070C0"/>
-        </w:rPr>
-        <w:t>BE</w:t>
-      </w:r>
-      <w:r>
-        <w:t xml:space="preserve"> </w:t>
-      </w:r>
-      <w:r>
-        <w:rPr>
-          <w:b/>
-          <w:bCs/>
-          <w:color w:val="7030A0"/>
-        </w:rPr>
-        <w:t>DISABLED</w:t>
-      </w:r>
-      <w:r>
-        <w:t xml:space="preserve"> </w:t>
-      </w:r>
-      <w:r>
-        <w:rPr>
-          <w:b/>
-          <w:bCs/>
-          <w:color w:val="0070C0"/>
-        </w:rPr>
-        <w:t>AT</w:t>
-      </w:r>
-      <w:r>
-        <w:t xml:space="preserve"> </w:t>
-      </w:r>
-      <w:r>
-        <w:t xml:space="preserve">                        </w:t>
-      </w:r>
-      <w:r>
-        <w:rPr>
-          <w:b/>
-          <w:bCs/>
-          <w:color w:val="FF0000"/>
-        </w:rPr>
-        <w:t>ALL TIMES, LITERALLY</w:t>
+        <w:t>AS</w:t>
+      </w:r>
+      <w:r>
+        <w:rPr>
+          <w:b/>
+          <w:bCs/>
+        </w:rPr>
+        <w:t xml:space="preserve"> </w:t>
+      </w:r>
+      <w:r>
+        <w:rPr>
+          <w:b/>
+          <w:bCs/>
+          <w:color w:val="FF0000"/>
+        </w:rPr>
+        <w:t>ANY CODEWORD</w:t>
+      </w:r>
+      <w:r>
+        <w:rPr>
+          <w:b/>
+          <w:bCs/>
+        </w:rPr>
+        <w:t xml:space="preserve"> </w:t>
+      </w:r>
+      <w:bookmarkStart w:id="2" w:name="_Hlk128384163"/>
+      <w:r>
+        <w:rPr>
+          <w:b/>
+          <w:bCs/>
+        </w:rPr>
+        <w:t>“</w:t>
+      </w:r>
+      <w:bookmarkStart w:id="3" w:name="_Hlk134106159"/>
+      <w:r>
+        <w:rPr>
+          <w:rFonts w:ascii="Courier New" w:hAnsi="Courier New" w:cs="Courier New"/>
+          <w:b/>
+          <w:bCs/>
+          <w:color w:val="FF0000"/>
+          <w:rtl/>
+        </w:rPr>
+        <w:t>۞</w:t>
+      </w:r>
+      <w:r>
+        <w:rPr>
+          <w:b/>
+          <w:bCs/>
+          <w:color w:val="FF0000"/>
+        </w:rPr>
+        <w:t>NEVER BE ALLOWED</w:t>
+      </w:r>
+      <w:bookmarkEnd w:id="2"/>
+      <w:bookmarkEnd w:id="3"/>
+      <w:r>
+        <w:rPr>
+          <w:rFonts w:ascii="Courier New" w:hAnsi="Courier New" w:cs="Courier New"/>
+          <w:b/>
+          <w:bCs/>
+          <w:color w:val="FF0000"/>
+          <w:rtl/>
+        </w:rPr>
+        <w:t>۞</w:t>
       </w:r>
       <w:r>
         <w:rPr>
@@ -3337,140 +5596,10 @@
           <w:b/>
           <w:bCs/>
         </w:rPr>
-        <w:t xml:space="preserve"> </w:t>
-      </w:r>
-      <w:r>
-        <w:rPr>
-          <w:b/>
-          <w:bCs/>
-          <w:color w:val="00B050"/>
-        </w:rPr>
-        <w:t>HEREIN</w:t>
-      </w:r>
-      <w:r>
-        <w:rPr>
-          <w:b/>
-          <w:bCs/>
-        </w:rPr>
-        <w:t xml:space="preserve"> </w:t>
-      </w:r>
-      <w:r>
-        <w:rPr>
-          <w:b/>
-          <w:bCs/>
-          <w:color w:val="FF0000"/>
-        </w:rPr>
-        <w:t>GLOBALLY</w:t>
-      </w:r>
-      <w:r>
-        <w:rPr>
-          <w:b/>
-          <w:bCs/>
-        </w:rPr>
-        <w:t xml:space="preserve"> </w:t>
-      </w:r>
-      <w:r>
-        <w:rPr>
-          <w:b/>
-          <w:bCs/>
-          <w:color w:val="7030A0"/>
-        </w:rPr>
-        <w:t>KNOWN</w:t>
-      </w:r>
-      <w:r>
-        <w:rPr>
-          <w:b/>
-          <w:bCs/>
-        </w:rPr>
-        <w:t xml:space="preserve"> </w:t>
-      </w:r>
-      <w:r>
-        <w:rPr>
-          <w:b/>
-          <w:bCs/>
-          <w:color w:val="0070C0"/>
-        </w:rPr>
-        <w:t>AS</w:t>
-      </w:r>
-      <w:r>
-        <w:rPr>
-          <w:b/>
-          <w:bCs/>
-        </w:rPr>
-        <w:t xml:space="preserve"> </w:t>
-      </w:r>
-      <w:r>
-        <w:rPr>
-          <w:b/>
-          <w:bCs/>
-          <w:color w:val="FF0000"/>
-        </w:rPr>
-        <w:t>ANY CODEWORD</w:t>
-      </w:r>
-      <w:r>
-        <w:rPr>
-          <w:b/>
-          <w:bCs/>
-        </w:rPr>
-        <w:t xml:space="preserve"> </w:t>
-      </w:r>
-      <w:bookmarkStart w:id="0" w:name="_Hlk128384163"/>
-      <w:r>
-        <w:rPr>
-          <w:b/>
-          <w:bCs/>
-        </w:rPr>
-        <w:t>“</w:t>
-      </w:r>
-      <w:bookmarkStart w:id="1" w:name="_Hlk134106159"/>
-      <w:r>
-        <w:rPr>
-          <w:rFonts w:ascii="Courier New" w:hAnsi="Courier New" w:cs="Courier New"/>
-          <w:b/>
-          <w:bCs/>
-          <w:color w:val="FF0000"/>
-          <w:rtl/>
-        </w:rPr>
-        <w:t>۞</w:t>
-      </w:r>
-      <w:r>
-        <w:rPr>
-          <w:b/>
-          <w:bCs/>
-          <w:color w:val="FF0000"/>
-        </w:rPr>
-        <w:t>NEVER BE ALLOWED</w:t>
-      </w:r>
-      <w:r>
-        <w:rPr>
-          <w:rFonts w:ascii="Courier New" w:hAnsi="Courier New" w:cs="Courier New"/>
-          <w:b/>
-          <w:bCs/>
-          <w:color w:val="FF0000"/>
-          <w:rtl/>
-        </w:rPr>
-        <w:t>۞</w:t>
-      </w:r>
-      <w:bookmarkEnd w:id="1"/>
-      <w:r>
-        <w:rPr>
-          <w:b/>
-          <w:bCs/>
-        </w:rPr>
-        <w:t>”</w:t>
-      </w:r>
-      <w:bookmarkEnd w:id="0"/>
-      <w:r>
-        <w:t xml:space="preserve">, </w:t>
-      </w:r>
-      <w:r>
-        <w:t xml:space="preserve">                </w:t>
-      </w:r>
-      <w:r>
-        <w:t xml:space="preserve">                         </w:t>
-      </w:r>
-      <w:r>
-        <w:t xml:space="preserve">      </w:t>
+        <w:t>,</w:t>
+      </w:r>
+      <w:r>
+        <w:t xml:space="preserve"> </w:t>
       </w:r>
       <w:r>
         <w:rPr>
@@ -5319,7 +7448,7 @@
         </w:rPr>
         <w:t xml:space="preserve"> “</w:t>
       </w:r>
-      <w:bookmarkStart w:id="2" w:name="_Hlk134106181"/>
+      <w:bookmarkStart w:id="4" w:name="_Hlk134106181"/>
       <w:r>
         <w:rPr>
           <w:rFonts w:ascii="Courier New" w:hAnsi="Courier New" w:cs="Courier New"/>
@@ -5364,7 +7493,7 @@
         </w:rPr>
         <w:t>۞</w:t>
       </w:r>
-      <w:bookmarkEnd w:id="2"/>
+      <w:bookmarkEnd w:id="4"/>
       <w:r>
         <w:rPr>
           <w:b/>
@@ -6788,7 +8917,7 @@
         </w:rPr>
         <w:t xml:space="preserve"> “</w:t>
       </w:r>
-      <w:bookmarkStart w:id="3" w:name="_Hlk134106392"/>
+      <w:bookmarkStart w:id="5" w:name="_Hlk134106392"/>
       <w:r>
         <w:rPr>
           <w:rFonts w:ascii="Courier New" w:hAnsi="Courier New" w:cs="Courier New"/>
@@ -6825,7 +8954,7 @@
         </w:rPr>
         <w:t>۞</w:t>
       </w:r>
-      <w:bookmarkEnd w:id="3"/>
+      <w:bookmarkEnd w:id="5"/>
       <w:proofErr w:type="gramStart"/>
       <w:r>
         <w:rPr>
@@ -14494,6 +16623,14 @@
 </w:numbering>
 </file>
 
+<file path=word/people.xml><?xml version="1.0" encoding="utf-8"?>
+<w15:people xmlns:wpc="http://schemas.microsoft.com/office/word/2010/wordprocessingCanvas" xmlns:cx="http://schemas.microsoft.com/office/drawing/2014/chartex" xmlns:cx1="http://schemas.microsoft.com/office/drawing/2015/9/8/chartex" xmlns:cx2="http://schemas.microsoft.com/office/drawing/2015/10/21/chartex" xmlns:cx3="http://schemas.microsoft.com/office/drawing/2016/5/9/chartex" xmlns:cx4="http://schemas.microsoft.com/office/drawing/2016/5/10/chartex" xmlns:cx5="http://schemas.microsoft.com/office/drawing/2016/5/11/chartex" xmlns:cx6="http://schemas.microsoft.com/office/drawing/2016/5/12/chartex" xmlns:cx7="http://schemas.microsoft.com/office/drawing/2016/5/13/chartex" xmlns:cx8="http://schemas.microsoft.com/office/drawing/2016/5/14/chartex" xmlns:mc="http://schemas.openxmlformats.org/markup-compatibility/2006" xmlns:aink="http://schemas.microsoft.com/office/drawing/2016/ink" xmlns:am3d="http://schemas.microsoft.com/office/drawing/2017/model3d" xmlns:o="urn:schemas-microsoft-com:office:office" xmlns:oel="http://schemas.microsoft.com/office/2019/extlst" xmlns:r="http://schemas.openxmlformats.org/officeDocument/2006/relationships" xmlns:m="http://schemas.openxmlformats.org/officeDocument/2006/math" xmlns:v="urn:schemas-microsoft-com:vml" xmlns:wp14="http://schemas.microsoft.com/office/word/2010/wordprocessingDrawing" xmlns:wp="http://schemas.openxmlformats.org/drawingml/2006/wordprocessingDrawing" xmlns:w10="urn:schemas-microsoft-com:office:word" xmlns:w="http://schemas.openxmlformats.org/wordprocessingml/2006/main" xmlns:w14="http://schemas.microsoft.com/office/word/2010/wordml" xmlns:w15="http://schemas.microsoft.com/office/word/2012/wordml" xmlns:w16cex="http://schemas.microsoft.com/office/word/2018/wordml/cex" xmlns:w16cid="http://schemas.microsoft.com/office/word/2016/wordml/cid" xmlns:w16="http://schemas.microsoft.com/office/word/2018/wordml" xmlns:w16du="http://schemas.microsoft.com/office/word/2023/wordml/word16du" xmlns:w16sdtdh="http://schemas.microsoft.com/office/word/2020/wordml/sdtdatahash" xmlns:w16se="http://schemas.microsoft.com/office/word/2015/wordml/symex" xmlns:wpg="http://schemas.microsoft.com/office/word/2010/wordprocessingGroup" xmlns:wpi="http://schemas.microsoft.com/office/word/2010/wordprocessingInk" xmlns:wne="http://schemas.microsoft.com/office/word/2006/wordml" xmlns:wps="http://schemas.microsoft.com/office/word/2010/wordprocessingShape" mc:Ignorable="w14 w15 w16se w16cid w16 w16cex w16sdtdh wp14">
+  <w15:person w15:author="Patrick McElhiney">
+    <w15:presenceInfo w15:providerId="Windows Live" w15:userId="7b95016644d076db"/>
+  </w15:person>
+</w15:people>
+</file>
+
 <file path=word/styles.xml><?xml version="1.0" encoding="utf-8"?>
 <w:styles xmlns:mc="http://schemas.openxmlformats.org/markup-compatibility/2006" xmlns:r="http://schemas.openxmlformats.org/officeDocument/2006/relationships" xmlns:w="http://schemas.openxmlformats.org/wordprocessingml/2006/main" xmlns:w14="http://schemas.microsoft.com/office/word/2010/wordml" xmlns:w15="http://schemas.microsoft.com/office/word/2012/wordml" xmlns:w16cex="http://schemas.microsoft.com/office/word/2018/wordml/cex" xmlns:w16cid="http://schemas.microsoft.com/office/word/2016/wordml/cid" xmlns:w16="http://schemas.microsoft.com/office/word/2018/wordml" xmlns:w16sdtdh="http://schemas.microsoft.com/office/word/2020/wordml/sdtdatahash" xmlns:w16se="http://schemas.microsoft.com/office/word/2015/wordml/symex" mc:Ignorable="w14 w15 w16se w16cid w16 w16cex w16sdtdh">
   <w:docDefaults>

</xml_diff>